<commit_message>
Update document - Megarac OneTree vs Community
Signed-off-by: Hariharan Rangasamy <hariharanr@ami.com>
</commit_message>
<xml_diff>
--- a/MegaRAC Community Edition™ - Getting Started Guide .docx
+++ b/MegaRAC Community Edition™ - Getting Started Guide .docx
@@ -2689,70 +2689,105 @@
     </w:p>
     <w:tbl>
       <w:tblPr>
-        <w:tblStyle w:val="TableGrid"/>
         <w:tblW w:w="0" w:type="auto"/>
+        <w:tblInd w:w="720" w:type="dxa"/>
+        <w:tblCellMar>
+          <w:left w:w="0" w:type="dxa"/>
+          <w:right w:w="0" w:type="dxa"/>
+        </w:tblCellMar>
         <w:tblLook w:val="04A0" w:firstRow="1" w:lastRow="0" w:firstColumn="1" w:lastColumn="0" w:noHBand="0" w:noVBand="1"/>
       </w:tblPr>
       <w:tblGrid>
-        <w:gridCol w:w="2877"/>
-        <w:gridCol w:w="2877"/>
-        <w:gridCol w:w="2876"/>
+        <w:gridCol w:w="2545"/>
+        <w:gridCol w:w="3001"/>
+        <w:gridCol w:w="2354"/>
       </w:tblGrid>
       <w:tr>
-        <w:trPr>
-          <w:cnfStyle w:val="100000000000" w:firstRow="1" w:lastRow="0" w:firstColumn="0" w:lastColumn="0" w:oddVBand="0" w:evenVBand="0" w:oddHBand="0" w:evenHBand="0" w:firstRowFirstColumn="0" w:firstRowLastColumn="0" w:lastRowFirstColumn="0" w:lastRowLastColumn="0"/>
-        </w:trPr>
         <w:tc>
           <w:tcPr>
-            <w:tcW w:w="2877" w:type="dxa"/>
+            <w:tcW w:w="2545" w:type="dxa"/>
             <w:tcBorders>
-              <w:top w:val="single" w:sz="4" w:space="0" w:color="000000" w:themeColor="text1"/>
-              <w:left w:val="single" w:sz="4" w:space="0" w:color="000000" w:themeColor="text1"/>
-              <w:bottom w:val="single" w:sz="4" w:space="0" w:color="000000" w:themeColor="text1"/>
-              <w:right w:val="single" w:sz="4" w:space="0" w:color="000000" w:themeColor="text1"/>
+              <w:top w:val="single" w:sz="8" w:space="0" w:color="000000"/>
+              <w:left w:val="single" w:sz="8" w:space="0" w:color="000000"/>
+              <w:bottom w:val="single" w:sz="8" w:space="0" w:color="000000"/>
+              <w:right w:val="single" w:sz="8" w:space="0" w:color="000000"/>
             </w:tcBorders>
+            <w:tcMar>
+              <w:top w:w="0" w:type="dxa"/>
+              <w:left w:w="108" w:type="dxa"/>
+              <w:bottom w:w="0" w:type="dxa"/>
+              <w:right w:w="108" w:type="dxa"/>
+            </w:tcMar>
             <w:hideMark/>
           </w:tcPr>
           <w:p>
             <w:r>
+              <w:rPr>
+                <w:b/>
+                <w:bCs/>
+              </w:rPr>
               <w:t>Feature</w:t>
             </w:r>
           </w:p>
         </w:tc>
         <w:tc>
           <w:tcPr>
-            <w:tcW w:w="2877" w:type="dxa"/>
+            <w:tcW w:w="3001" w:type="dxa"/>
             <w:tcBorders>
-              <w:top w:val="single" w:sz="4" w:space="0" w:color="000000" w:themeColor="text1"/>
-              <w:left w:val="single" w:sz="4" w:space="0" w:color="000000" w:themeColor="text1"/>
-              <w:bottom w:val="single" w:sz="4" w:space="0" w:color="000000" w:themeColor="text1"/>
-              <w:right w:val="single" w:sz="4" w:space="0" w:color="000000" w:themeColor="text1"/>
+              <w:top w:val="single" w:sz="8" w:space="0" w:color="000000"/>
+              <w:left w:val="nil"/>
+              <w:bottom w:val="single" w:sz="8" w:space="0" w:color="000000"/>
+              <w:right w:val="single" w:sz="8" w:space="0" w:color="000000"/>
             </w:tcBorders>
+            <w:tcMar>
+              <w:top w:w="0" w:type="dxa"/>
+              <w:left w:w="108" w:type="dxa"/>
+              <w:bottom w:w="0" w:type="dxa"/>
+              <w:right w:w="108" w:type="dxa"/>
+            </w:tcMar>
             <w:hideMark/>
           </w:tcPr>
           <w:p>
             <w:r>
+              <w:rPr>
+                <w:b/>
+                <w:bCs/>
+              </w:rPr>
               <w:t>Megarac Community Edition</w:t>
             </w:r>
           </w:p>
         </w:tc>
         <w:tc>
           <w:tcPr>
-            <w:tcW w:w="2876" w:type="dxa"/>
+            <w:tcW w:w="2354" w:type="dxa"/>
             <w:tcBorders>
-              <w:top w:val="single" w:sz="4" w:space="0" w:color="000000" w:themeColor="text1"/>
-              <w:left w:val="single" w:sz="4" w:space="0" w:color="000000" w:themeColor="text1"/>
-              <w:bottom w:val="single" w:sz="4" w:space="0" w:color="000000" w:themeColor="text1"/>
-              <w:right w:val="single" w:sz="4" w:space="0" w:color="000000" w:themeColor="text1"/>
+              <w:top w:val="single" w:sz="8" w:space="0" w:color="000000"/>
+              <w:left w:val="nil"/>
+              <w:bottom w:val="single" w:sz="8" w:space="0" w:color="000000"/>
+              <w:right w:val="single" w:sz="8" w:space="0" w:color="000000"/>
             </w:tcBorders>
+            <w:tcMar>
+              <w:top w:w="0" w:type="dxa"/>
+              <w:left w:w="108" w:type="dxa"/>
+              <w:bottom w:w="0" w:type="dxa"/>
+              <w:right w:w="108" w:type="dxa"/>
+            </w:tcMar>
             <w:hideMark/>
           </w:tcPr>
           <w:p>
             <w:r>
+              <w:rPr>
+                <w:b/>
+                <w:bCs/>
+              </w:rPr>
               <w:t xml:space="preserve">Megarac </w:t>
             </w:r>
             <w:proofErr w:type="spellStart"/>
             <w:r>
+              <w:rPr>
+                <w:b/>
+                <w:bCs/>
+              </w:rPr>
               <w:t>OneTree</w:t>
             </w:r>
             <w:proofErr w:type="spellEnd"/>
@@ -2762,38 +2797,42 @@
       <w:tr>
         <w:tc>
           <w:tcPr>
-            <w:tcW w:w="2877" w:type="dxa"/>
+            <w:tcW w:w="2545" w:type="dxa"/>
             <w:tcBorders>
-              <w:top w:val="single" w:sz="4" w:space="0" w:color="000000" w:themeColor="text1"/>
-              <w:left w:val="single" w:sz="4" w:space="0" w:color="000000" w:themeColor="text1"/>
-              <w:bottom w:val="single" w:sz="4" w:space="0" w:color="000000" w:themeColor="text1"/>
-              <w:right w:val="single" w:sz="4" w:space="0" w:color="000000" w:themeColor="text1"/>
+              <w:top w:val="nil"/>
+              <w:left w:val="single" w:sz="8" w:space="0" w:color="000000"/>
+              <w:bottom w:val="single" w:sz="8" w:space="0" w:color="000000"/>
+              <w:right w:val="single" w:sz="8" w:space="0" w:color="000000"/>
             </w:tcBorders>
+            <w:tcMar>
+              <w:top w:w="0" w:type="dxa"/>
+              <w:left w:w="108" w:type="dxa"/>
+              <w:bottom w:w="0" w:type="dxa"/>
+              <w:right w:w="108" w:type="dxa"/>
+            </w:tcMar>
             <w:hideMark/>
           </w:tcPr>
           <w:p>
-            <w:pPr>
-              <w:rPr>
-                <w:rFonts w:cs="Calibri"/>
-              </w:rPr>
-            </w:pPr>
-            <w:r>
-              <w:rPr>
-                <w:rFonts w:cs="Calibri"/>
-              </w:rPr>
+            <w:r>
               <w:t>Core Features and Bug Fixes</w:t>
             </w:r>
           </w:p>
         </w:tc>
         <w:tc>
           <w:tcPr>
-            <w:tcW w:w="2877" w:type="dxa"/>
+            <w:tcW w:w="3001" w:type="dxa"/>
             <w:tcBorders>
-              <w:top w:val="single" w:sz="4" w:space="0" w:color="000000" w:themeColor="text1"/>
-              <w:left w:val="single" w:sz="4" w:space="0" w:color="000000" w:themeColor="text1"/>
-              <w:bottom w:val="single" w:sz="4" w:space="0" w:color="000000" w:themeColor="text1"/>
-              <w:right w:val="single" w:sz="4" w:space="0" w:color="000000" w:themeColor="text1"/>
+              <w:top w:val="nil"/>
+              <w:left w:val="nil"/>
+              <w:bottom w:val="single" w:sz="8" w:space="0" w:color="000000"/>
+              <w:right w:val="single" w:sz="8" w:space="0" w:color="000000"/>
             </w:tcBorders>
+            <w:tcMar>
+              <w:top w:w="0" w:type="dxa"/>
+              <w:left w:w="108" w:type="dxa"/>
+              <w:bottom w:w="0" w:type="dxa"/>
+              <w:right w:w="108" w:type="dxa"/>
+            </w:tcMar>
             <w:hideMark/>
           </w:tcPr>
           <w:p>
@@ -2807,13 +2846,19 @@
         </w:tc>
         <w:tc>
           <w:tcPr>
-            <w:tcW w:w="2876" w:type="dxa"/>
+            <w:tcW w:w="2354" w:type="dxa"/>
             <w:tcBorders>
-              <w:top w:val="single" w:sz="4" w:space="0" w:color="000000" w:themeColor="text1"/>
-              <w:left w:val="single" w:sz="4" w:space="0" w:color="000000" w:themeColor="text1"/>
-              <w:bottom w:val="single" w:sz="4" w:space="0" w:color="000000" w:themeColor="text1"/>
-              <w:right w:val="single" w:sz="4" w:space="0" w:color="000000" w:themeColor="text1"/>
+              <w:top w:val="nil"/>
+              <w:left w:val="nil"/>
+              <w:bottom w:val="single" w:sz="8" w:space="0" w:color="000000"/>
+              <w:right w:val="single" w:sz="8" w:space="0" w:color="000000"/>
             </w:tcBorders>
+            <w:tcMar>
+              <w:top w:w="0" w:type="dxa"/>
+              <w:left w:w="108" w:type="dxa"/>
+              <w:bottom w:w="0" w:type="dxa"/>
+              <w:right w:w="108" w:type="dxa"/>
+            </w:tcMar>
             <w:hideMark/>
           </w:tcPr>
           <w:p>
@@ -2829,59 +2874,68 @@
       <w:tr>
         <w:tc>
           <w:tcPr>
-            <w:tcW w:w="2877" w:type="dxa"/>
+            <w:tcW w:w="2545" w:type="dxa"/>
             <w:tcBorders>
-              <w:top w:val="single" w:sz="4" w:space="0" w:color="000000" w:themeColor="text1"/>
-              <w:left w:val="single" w:sz="4" w:space="0" w:color="000000" w:themeColor="text1"/>
-              <w:bottom w:val="single" w:sz="4" w:space="0" w:color="000000" w:themeColor="text1"/>
-              <w:right w:val="single" w:sz="4" w:space="0" w:color="000000" w:themeColor="text1"/>
+              <w:top w:val="nil"/>
+              <w:left w:val="single" w:sz="8" w:space="0" w:color="000000"/>
+              <w:bottom w:val="single" w:sz="8" w:space="0" w:color="000000"/>
+              <w:right w:val="single" w:sz="8" w:space="0" w:color="000000"/>
             </w:tcBorders>
+            <w:tcMar>
+              <w:top w:w="0" w:type="dxa"/>
+              <w:left w:w="108" w:type="dxa"/>
+              <w:bottom w:w="0" w:type="dxa"/>
+              <w:right w:w="108" w:type="dxa"/>
+            </w:tcMar>
             <w:hideMark/>
           </w:tcPr>
           <w:p>
-            <w:pPr>
-              <w:rPr>
-                <w:rFonts w:cs="Calibri"/>
-              </w:rPr>
-            </w:pPr>
-            <w:r>
-              <w:rPr>
-                <w:rFonts w:cs="Calibri"/>
-              </w:rPr>
+            <w:r>
               <w:t>L2 Support</w:t>
-            </w:r>
-          </w:p>
-          <w:p/>
-        </w:tc>
-        <w:tc>
-          <w:tcPr>
-            <w:tcW w:w="2877" w:type="dxa"/>
-            <w:tcBorders>
-              <w:top w:val="single" w:sz="4" w:space="0" w:color="000000" w:themeColor="text1"/>
-              <w:left w:val="single" w:sz="4" w:space="0" w:color="000000" w:themeColor="text1"/>
-              <w:bottom w:val="single" w:sz="4" w:space="0" w:color="000000" w:themeColor="text1"/>
-              <w:right w:val="single" w:sz="4" w:space="0" w:color="000000" w:themeColor="text1"/>
-            </w:tcBorders>
-            <w:hideMark/>
-          </w:tcPr>
-          <w:p>
-            <w:r>
-              <w:rPr>
-                <w:rFonts w:ascii="Segoe UI Symbol" w:hAnsi="Segoe UI Symbol" w:cs="Segoe UI Symbol"/>
-              </w:rPr>
-              <w:t>✓</w:t>
             </w:r>
           </w:p>
         </w:tc>
         <w:tc>
           <w:tcPr>
-            <w:tcW w:w="2876" w:type="dxa"/>
+            <w:tcW w:w="3001" w:type="dxa"/>
             <w:tcBorders>
-              <w:top w:val="single" w:sz="4" w:space="0" w:color="000000" w:themeColor="text1"/>
-              <w:left w:val="single" w:sz="4" w:space="0" w:color="000000" w:themeColor="text1"/>
-              <w:bottom w:val="single" w:sz="4" w:space="0" w:color="000000" w:themeColor="text1"/>
-              <w:right w:val="single" w:sz="4" w:space="0" w:color="000000" w:themeColor="text1"/>
+              <w:top w:val="nil"/>
+              <w:left w:val="nil"/>
+              <w:bottom w:val="single" w:sz="8" w:space="0" w:color="000000"/>
+              <w:right w:val="single" w:sz="8" w:space="0" w:color="000000"/>
             </w:tcBorders>
+            <w:tcMar>
+              <w:top w:w="0" w:type="dxa"/>
+              <w:left w:w="108" w:type="dxa"/>
+              <w:bottom w:w="0" w:type="dxa"/>
+              <w:right w:w="108" w:type="dxa"/>
+            </w:tcMar>
+            <w:hideMark/>
+          </w:tcPr>
+          <w:p>
+            <w:r>
+              <w:rPr>
+                <w:rFonts w:ascii="Segoe UI Symbol" w:hAnsi="Segoe UI Symbol" w:cs="Segoe UI Symbol"/>
+              </w:rPr>
+              <w:t>✓</w:t>
+            </w:r>
+          </w:p>
+        </w:tc>
+        <w:tc>
+          <w:tcPr>
+            <w:tcW w:w="2354" w:type="dxa"/>
+            <w:tcBorders>
+              <w:top w:val="nil"/>
+              <w:left w:val="nil"/>
+              <w:bottom w:val="single" w:sz="8" w:space="0" w:color="000000"/>
+              <w:right w:val="single" w:sz="8" w:space="0" w:color="000000"/>
+            </w:tcBorders>
+            <w:tcMar>
+              <w:top w:w="0" w:type="dxa"/>
+              <w:left w:w="108" w:type="dxa"/>
+              <w:bottom w:w="0" w:type="dxa"/>
+              <w:right w:w="108" w:type="dxa"/>
+            </w:tcMar>
             <w:hideMark/>
           </w:tcPr>
           <w:p>
@@ -2897,59 +2951,68 @@
       <w:tr>
         <w:tc>
           <w:tcPr>
-            <w:tcW w:w="2877" w:type="dxa"/>
+            <w:tcW w:w="2545" w:type="dxa"/>
             <w:tcBorders>
-              <w:top w:val="single" w:sz="4" w:space="0" w:color="000000" w:themeColor="text1"/>
-              <w:left w:val="single" w:sz="4" w:space="0" w:color="000000" w:themeColor="text1"/>
-              <w:bottom w:val="single" w:sz="4" w:space="0" w:color="000000" w:themeColor="text1"/>
-              <w:right w:val="single" w:sz="4" w:space="0" w:color="000000" w:themeColor="text1"/>
+              <w:top w:val="nil"/>
+              <w:left w:val="single" w:sz="8" w:space="0" w:color="000000"/>
+              <w:bottom w:val="single" w:sz="8" w:space="0" w:color="000000"/>
+              <w:right w:val="single" w:sz="8" w:space="0" w:color="000000"/>
             </w:tcBorders>
+            <w:tcMar>
+              <w:top w:w="0" w:type="dxa"/>
+              <w:left w:w="108" w:type="dxa"/>
+              <w:bottom w:w="0" w:type="dxa"/>
+              <w:right w:w="108" w:type="dxa"/>
+            </w:tcMar>
             <w:hideMark/>
           </w:tcPr>
           <w:p>
-            <w:pPr>
-              <w:rPr>
-                <w:rFonts w:cs="Calibri"/>
-              </w:rPr>
-            </w:pPr>
-            <w:r>
-              <w:rPr>
-                <w:rFonts w:cs="Calibri"/>
-              </w:rPr>
-              <w:t>L1 Support</w:t>
-            </w:r>
-          </w:p>
-          <w:p/>
-        </w:tc>
-        <w:tc>
-          <w:tcPr>
-            <w:tcW w:w="2877" w:type="dxa"/>
-            <w:tcBorders>
-              <w:top w:val="single" w:sz="4" w:space="0" w:color="000000" w:themeColor="text1"/>
-              <w:left w:val="single" w:sz="4" w:space="0" w:color="000000" w:themeColor="text1"/>
-              <w:bottom w:val="single" w:sz="4" w:space="0" w:color="000000" w:themeColor="text1"/>
-              <w:right w:val="single" w:sz="4" w:space="0" w:color="000000" w:themeColor="text1"/>
-            </w:tcBorders>
-            <w:hideMark/>
-          </w:tcPr>
-          <w:p>
-            <w:r>
-              <w:rPr>
-                <w:rFonts w:ascii="Segoe UI Symbol" w:hAnsi="Segoe UI Symbol" w:cs="Segoe UI Symbol"/>
-              </w:rPr>
-              <w:t>✗</w:t>
+            <w:r>
+              <w:t>Multi-platform &amp; multi-vendor support</w:t>
             </w:r>
           </w:p>
         </w:tc>
         <w:tc>
           <w:tcPr>
-            <w:tcW w:w="2876" w:type="dxa"/>
+            <w:tcW w:w="3001" w:type="dxa"/>
             <w:tcBorders>
-              <w:top w:val="single" w:sz="4" w:space="0" w:color="000000" w:themeColor="text1"/>
-              <w:left w:val="single" w:sz="4" w:space="0" w:color="000000" w:themeColor="text1"/>
-              <w:bottom w:val="single" w:sz="4" w:space="0" w:color="000000" w:themeColor="text1"/>
-              <w:right w:val="single" w:sz="4" w:space="0" w:color="000000" w:themeColor="text1"/>
+              <w:top w:val="nil"/>
+              <w:left w:val="nil"/>
+              <w:bottom w:val="single" w:sz="8" w:space="0" w:color="000000"/>
+              <w:right w:val="single" w:sz="8" w:space="0" w:color="000000"/>
             </w:tcBorders>
+            <w:tcMar>
+              <w:top w:w="0" w:type="dxa"/>
+              <w:left w:w="108" w:type="dxa"/>
+              <w:bottom w:w="0" w:type="dxa"/>
+              <w:right w:w="108" w:type="dxa"/>
+            </w:tcMar>
+            <w:hideMark/>
+          </w:tcPr>
+          <w:p>
+            <w:r>
+              <w:rPr>
+                <w:rFonts w:ascii="Segoe UI Symbol" w:hAnsi="Segoe UI Symbol" w:cs="Segoe UI Symbol"/>
+              </w:rPr>
+              <w:t>✓</w:t>
+            </w:r>
+          </w:p>
+        </w:tc>
+        <w:tc>
+          <w:tcPr>
+            <w:tcW w:w="2354" w:type="dxa"/>
+            <w:tcBorders>
+              <w:top w:val="nil"/>
+              <w:left w:val="nil"/>
+              <w:bottom w:val="single" w:sz="8" w:space="0" w:color="000000"/>
+              <w:right w:val="single" w:sz="8" w:space="0" w:color="000000"/>
+            </w:tcBorders>
+            <w:tcMar>
+              <w:top w:w="0" w:type="dxa"/>
+              <w:left w:w="108" w:type="dxa"/>
+              <w:bottom w:w="0" w:type="dxa"/>
+              <w:right w:w="108" w:type="dxa"/>
+            </w:tcMar>
             <w:hideMark/>
           </w:tcPr>
           <w:p>
@@ -2965,92 +3028,79 @@
       <w:tr>
         <w:tc>
           <w:tcPr>
-            <w:tcW w:w="2877" w:type="dxa"/>
+            <w:tcW w:w="2545" w:type="dxa"/>
             <w:tcBorders>
-              <w:top w:val="single" w:sz="4" w:space="0" w:color="000000" w:themeColor="text1"/>
-              <w:left w:val="single" w:sz="4" w:space="0" w:color="000000" w:themeColor="text1"/>
-              <w:bottom w:val="single" w:sz="4" w:space="0" w:color="000000" w:themeColor="text1"/>
-              <w:right w:val="single" w:sz="4" w:space="0" w:color="000000" w:themeColor="text1"/>
+              <w:top w:val="nil"/>
+              <w:left w:val="single" w:sz="8" w:space="0" w:color="000000"/>
+              <w:bottom w:val="single" w:sz="8" w:space="0" w:color="000000"/>
+              <w:right w:val="single" w:sz="8" w:space="0" w:color="000000"/>
             </w:tcBorders>
+            <w:tcMar>
+              <w:top w:w="0" w:type="dxa"/>
+              <w:left w:w="108" w:type="dxa"/>
+              <w:bottom w:w="0" w:type="dxa"/>
+              <w:right w:w="108" w:type="dxa"/>
+            </w:tcMar>
+            <w:hideMark/>
           </w:tcPr>
           <w:p>
-            <w:pPr>
-              <w:rPr>
-                <w:rFonts w:cs="Calibri"/>
-              </w:rPr>
-            </w:pPr>
-            <w:r>
-              <w:rPr>
-                <w:rFonts w:cs="Calibri"/>
-              </w:rPr>
-              <w:t>Value Add Features</w:t>
-            </w:r>
-            <w:r>
-              <w:rPr>
-                <w:rFonts w:cs="Calibri"/>
-                <w:vertAlign w:val="superscript"/>
-              </w:rPr>
-              <w:t xml:space="preserve"> </w:t>
-            </w:r>
-            <w:r>
-              <w:rPr>
-                <w:rFonts w:cs="Calibri"/>
+            <w:r>
+              <w:t>Newer hardware support</w:t>
+            </w:r>
+            <w:r>
+              <w:rPr>
                 <w:b/>
                 <w:bCs/>
-                <w:color w:val="0D0D0D" w:themeColor="text1" w:themeTint="F2"/>
                 <w:vertAlign w:val="superscript"/>
               </w:rPr>
               <w:t>1</w:t>
             </w:r>
-          </w:p>
-          <w:p>
-            <w:pPr>
-              <w:rPr>
-                <w:rFonts w:cs="Calibri"/>
-              </w:rPr>
-            </w:pPr>
           </w:p>
         </w:tc>
         <w:tc>
           <w:tcPr>
-            <w:tcW w:w="2877" w:type="dxa"/>
+            <w:tcW w:w="3001" w:type="dxa"/>
             <w:tcBorders>
-              <w:top w:val="single" w:sz="4" w:space="0" w:color="000000" w:themeColor="text1"/>
-              <w:left w:val="single" w:sz="4" w:space="0" w:color="000000" w:themeColor="text1"/>
-              <w:bottom w:val="single" w:sz="4" w:space="0" w:color="000000" w:themeColor="text1"/>
-              <w:right w:val="single" w:sz="4" w:space="0" w:color="000000" w:themeColor="text1"/>
+              <w:top w:val="nil"/>
+              <w:left w:val="nil"/>
+              <w:bottom w:val="single" w:sz="8" w:space="0" w:color="000000"/>
+              <w:right w:val="single" w:sz="8" w:space="0" w:color="000000"/>
             </w:tcBorders>
+            <w:tcMar>
+              <w:top w:w="0" w:type="dxa"/>
+              <w:left w:w="108" w:type="dxa"/>
+              <w:bottom w:w="0" w:type="dxa"/>
+              <w:right w:w="108" w:type="dxa"/>
+            </w:tcMar>
+            <w:hideMark/>
           </w:tcPr>
           <w:p>
-            <w:pPr>
+            <w:r>
               <w:rPr>
                 <w:rFonts w:ascii="Segoe UI Symbol" w:hAnsi="Segoe UI Symbol" w:cs="Segoe UI Symbol"/>
               </w:rPr>
-            </w:pPr>
-            <w:r>
-              <w:rPr>
-                <w:rFonts w:ascii="Segoe UI Symbol" w:hAnsi="Segoe UI Symbol" w:cs="Segoe UI Symbol"/>
-              </w:rPr>
-              <w:t>✗</w:t>
+              <w:t>✓</w:t>
             </w:r>
           </w:p>
         </w:tc>
         <w:tc>
           <w:tcPr>
-            <w:tcW w:w="2876" w:type="dxa"/>
+            <w:tcW w:w="2354" w:type="dxa"/>
             <w:tcBorders>
-              <w:top w:val="single" w:sz="4" w:space="0" w:color="000000" w:themeColor="text1"/>
-              <w:left w:val="single" w:sz="4" w:space="0" w:color="000000" w:themeColor="text1"/>
-              <w:bottom w:val="single" w:sz="4" w:space="0" w:color="000000" w:themeColor="text1"/>
-              <w:right w:val="single" w:sz="4" w:space="0" w:color="000000" w:themeColor="text1"/>
+              <w:top w:val="nil"/>
+              <w:left w:val="nil"/>
+              <w:bottom w:val="single" w:sz="8" w:space="0" w:color="000000"/>
+              <w:right w:val="single" w:sz="8" w:space="0" w:color="000000"/>
             </w:tcBorders>
+            <w:tcMar>
+              <w:top w:w="0" w:type="dxa"/>
+              <w:left w:w="108" w:type="dxa"/>
+              <w:bottom w:w="0" w:type="dxa"/>
+              <w:right w:w="108" w:type="dxa"/>
+            </w:tcMar>
+            <w:hideMark/>
           </w:tcPr>
           <w:p>
-            <w:pPr>
-              <w:rPr>
-                <w:rFonts w:ascii="Segoe UI Symbol" w:hAnsi="Segoe UI Symbol" w:cs="Segoe UI Symbol"/>
-              </w:rPr>
-            </w:pPr>
             <w:r>
               <w:rPr>
                 <w:rFonts w:ascii="Segoe UI Symbol" w:hAnsi="Segoe UI Symbol" w:cs="Segoe UI Symbol"/>
@@ -3063,87 +3113,79 @@
       <w:tr>
         <w:tc>
           <w:tcPr>
-            <w:tcW w:w="2877" w:type="dxa"/>
+            <w:tcW w:w="2545" w:type="dxa"/>
             <w:tcBorders>
-              <w:top w:val="single" w:sz="4" w:space="0" w:color="000000" w:themeColor="text1"/>
-              <w:left w:val="single" w:sz="4" w:space="0" w:color="000000" w:themeColor="text1"/>
-              <w:bottom w:val="single" w:sz="4" w:space="0" w:color="000000" w:themeColor="text1"/>
-              <w:right w:val="single" w:sz="4" w:space="0" w:color="000000" w:themeColor="text1"/>
+              <w:top w:val="nil"/>
+              <w:left w:val="single" w:sz="8" w:space="0" w:color="000000"/>
+              <w:bottom w:val="single" w:sz="8" w:space="0" w:color="000000"/>
+              <w:right w:val="single" w:sz="8" w:space="0" w:color="000000"/>
             </w:tcBorders>
+            <w:tcMar>
+              <w:top w:w="0" w:type="dxa"/>
+              <w:left w:w="108" w:type="dxa"/>
+              <w:bottom w:w="0" w:type="dxa"/>
+              <w:right w:w="108" w:type="dxa"/>
+            </w:tcMar>
+            <w:hideMark/>
           </w:tcPr>
           <w:p>
-            <w:pPr>
-              <w:rPr>
-                <w:rFonts w:cs="Calibri"/>
-              </w:rPr>
-            </w:pPr>
-            <w:r>
-              <w:rPr>
-                <w:rFonts w:cs="Calibri"/>
-              </w:rPr>
-              <w:t xml:space="preserve">New Technology </w:t>
-            </w:r>
-            <w:r>
-              <w:rPr>
-                <w:rFonts w:cs="Calibri"/>
-              </w:rPr>
-              <w:t>Enablement (</w:t>
-            </w:r>
-            <w:r>
-              <w:rPr>
-                <w:rFonts w:cs="Calibri"/>
-              </w:rPr>
-              <w:t>GPGPU)</w:t>
-            </w:r>
-          </w:p>
-          <w:p>
-            <w:pPr>
-              <w:rPr>
-                <w:rFonts w:cs="Calibri"/>
-              </w:rPr>
-            </w:pPr>
+            <w:r>
+              <w:t>Unified codebase</w:t>
+            </w:r>
+            <w:r>
+              <w:rPr>
+                <w:b/>
+                <w:bCs/>
+                <w:vertAlign w:val="superscript"/>
+              </w:rPr>
+              <w:t>2</w:t>
+            </w:r>
           </w:p>
         </w:tc>
         <w:tc>
           <w:tcPr>
-            <w:tcW w:w="2877" w:type="dxa"/>
+            <w:tcW w:w="3001" w:type="dxa"/>
             <w:tcBorders>
-              <w:top w:val="single" w:sz="4" w:space="0" w:color="000000" w:themeColor="text1"/>
-              <w:left w:val="single" w:sz="4" w:space="0" w:color="000000" w:themeColor="text1"/>
-              <w:bottom w:val="single" w:sz="4" w:space="0" w:color="000000" w:themeColor="text1"/>
-              <w:right w:val="single" w:sz="4" w:space="0" w:color="000000" w:themeColor="text1"/>
+              <w:top w:val="nil"/>
+              <w:left w:val="nil"/>
+              <w:bottom w:val="single" w:sz="8" w:space="0" w:color="000000"/>
+              <w:right w:val="single" w:sz="8" w:space="0" w:color="000000"/>
             </w:tcBorders>
+            <w:tcMar>
+              <w:top w:w="0" w:type="dxa"/>
+              <w:left w:w="108" w:type="dxa"/>
+              <w:bottom w:w="0" w:type="dxa"/>
+              <w:right w:w="108" w:type="dxa"/>
+            </w:tcMar>
+            <w:hideMark/>
           </w:tcPr>
           <w:p>
-            <w:pPr>
+            <w:r>
               <w:rPr>
                 <w:rFonts w:ascii="Segoe UI Symbol" w:hAnsi="Segoe UI Symbol" w:cs="Segoe UI Symbol"/>
               </w:rPr>
-            </w:pPr>
-            <w:r>
-              <w:rPr>
-                <w:rFonts w:ascii="Segoe UI Symbol" w:hAnsi="Segoe UI Symbol" w:cs="Segoe UI Symbol"/>
-              </w:rPr>
-              <w:t>✗</w:t>
+              <w:t>✓</w:t>
             </w:r>
           </w:p>
         </w:tc>
         <w:tc>
           <w:tcPr>
-            <w:tcW w:w="2876" w:type="dxa"/>
+            <w:tcW w:w="2354" w:type="dxa"/>
             <w:tcBorders>
-              <w:top w:val="single" w:sz="4" w:space="0" w:color="000000" w:themeColor="text1"/>
-              <w:left w:val="single" w:sz="4" w:space="0" w:color="000000" w:themeColor="text1"/>
-              <w:bottom w:val="single" w:sz="4" w:space="0" w:color="000000" w:themeColor="text1"/>
-              <w:right w:val="single" w:sz="4" w:space="0" w:color="000000" w:themeColor="text1"/>
+              <w:top w:val="nil"/>
+              <w:left w:val="nil"/>
+              <w:bottom w:val="single" w:sz="8" w:space="0" w:color="000000"/>
+              <w:right w:val="single" w:sz="8" w:space="0" w:color="000000"/>
             </w:tcBorders>
+            <w:tcMar>
+              <w:top w:w="0" w:type="dxa"/>
+              <w:left w:w="108" w:type="dxa"/>
+              <w:bottom w:w="0" w:type="dxa"/>
+              <w:right w:w="108" w:type="dxa"/>
+            </w:tcMar>
+            <w:hideMark/>
           </w:tcPr>
           <w:p>
-            <w:pPr>
-              <w:rPr>
-                <w:rFonts w:ascii="Segoe UI Symbol" w:hAnsi="Segoe UI Symbol" w:cs="Segoe UI Symbol"/>
-              </w:rPr>
-            </w:pPr>
             <w:r>
               <w:rPr>
                 <w:rFonts w:ascii="Segoe UI Symbol" w:hAnsi="Segoe UI Symbol" w:cs="Segoe UI Symbol"/>
@@ -3156,75 +3198,76 @@
       <w:tr>
         <w:tc>
           <w:tcPr>
-            <w:tcW w:w="2877" w:type="dxa"/>
+            <w:tcW w:w="2545" w:type="dxa"/>
             <w:tcBorders>
-              <w:top w:val="single" w:sz="4" w:space="0" w:color="000000" w:themeColor="text1"/>
-              <w:left w:val="single" w:sz="4" w:space="0" w:color="000000" w:themeColor="text1"/>
-              <w:bottom w:val="single" w:sz="4" w:space="0" w:color="000000" w:themeColor="text1"/>
-              <w:right w:val="single" w:sz="4" w:space="0" w:color="000000" w:themeColor="text1"/>
+              <w:top w:val="nil"/>
+              <w:left w:val="single" w:sz="8" w:space="0" w:color="000000"/>
+              <w:bottom w:val="single" w:sz="8" w:space="0" w:color="000000"/>
+              <w:right w:val="single" w:sz="8" w:space="0" w:color="000000"/>
             </w:tcBorders>
+            <w:tcMar>
+              <w:top w:w="0" w:type="dxa"/>
+              <w:left w:w="108" w:type="dxa"/>
+              <w:bottom w:w="0" w:type="dxa"/>
+              <w:right w:w="108" w:type="dxa"/>
+            </w:tcMar>
             <w:hideMark/>
           </w:tcPr>
           <w:p>
-            <w:pPr>
-              <w:rPr>
-                <w:rFonts w:cs="Calibri"/>
-              </w:rPr>
-            </w:pPr>
-            <w:r>
-              <w:rPr>
-                <w:rFonts w:cs="Calibri"/>
-              </w:rPr>
+            <w:r>
               <w:t>Silicon and Customer Reference Platform Support</w:t>
             </w:r>
             <w:r>
               <w:rPr>
-                <w:rFonts w:cs="Calibri"/>
-              </w:rPr>
-              <w:t xml:space="preserve"> </w:t>
-            </w:r>
-            <w:r>
-              <w:rPr>
-                <w:rFonts w:cs="Calibri"/>
                 <w:b/>
                 <w:bCs/>
-                <w:color w:val="0D0D0D" w:themeColor="text1" w:themeTint="F2"/>
                 <w:vertAlign w:val="superscript"/>
               </w:rPr>
-              <w:t>2</w:t>
-            </w:r>
-          </w:p>
-          <w:p/>
-        </w:tc>
-        <w:tc>
-          <w:tcPr>
-            <w:tcW w:w="2877" w:type="dxa"/>
-            <w:tcBorders>
-              <w:top w:val="single" w:sz="4" w:space="0" w:color="000000" w:themeColor="text1"/>
-              <w:left w:val="single" w:sz="4" w:space="0" w:color="000000" w:themeColor="text1"/>
-              <w:bottom w:val="single" w:sz="4" w:space="0" w:color="000000" w:themeColor="text1"/>
-              <w:right w:val="single" w:sz="4" w:space="0" w:color="000000" w:themeColor="text1"/>
-            </w:tcBorders>
-            <w:hideMark/>
-          </w:tcPr>
-          <w:p>
-            <w:r>
-              <w:rPr>
-                <w:rFonts w:ascii="Segoe UI Symbol" w:hAnsi="Segoe UI Symbol" w:cs="Segoe UI Symbol"/>
-              </w:rPr>
-              <w:t>✗</w:t>
+              <w:t>3</w:t>
             </w:r>
           </w:p>
         </w:tc>
         <w:tc>
           <w:tcPr>
-            <w:tcW w:w="2876" w:type="dxa"/>
+            <w:tcW w:w="3001" w:type="dxa"/>
             <w:tcBorders>
-              <w:top w:val="single" w:sz="4" w:space="0" w:color="000000" w:themeColor="text1"/>
-              <w:left w:val="single" w:sz="4" w:space="0" w:color="000000" w:themeColor="text1"/>
-              <w:bottom w:val="single" w:sz="4" w:space="0" w:color="000000" w:themeColor="text1"/>
-              <w:right w:val="single" w:sz="4" w:space="0" w:color="000000" w:themeColor="text1"/>
+              <w:top w:val="nil"/>
+              <w:left w:val="nil"/>
+              <w:bottom w:val="single" w:sz="8" w:space="0" w:color="000000"/>
+              <w:right w:val="single" w:sz="8" w:space="0" w:color="000000"/>
             </w:tcBorders>
+            <w:tcMar>
+              <w:top w:w="0" w:type="dxa"/>
+              <w:left w:w="108" w:type="dxa"/>
+              <w:bottom w:w="0" w:type="dxa"/>
+              <w:right w:w="108" w:type="dxa"/>
+            </w:tcMar>
+            <w:hideMark/>
+          </w:tcPr>
+          <w:p>
+            <w:r>
+              <w:rPr>
+                <w:rFonts w:ascii="Segoe UI Symbol" w:hAnsi="Segoe UI Symbol" w:cs="Segoe UI Symbol"/>
+              </w:rPr>
+              <w:t>✗</w:t>
+            </w:r>
+          </w:p>
+        </w:tc>
+        <w:tc>
+          <w:tcPr>
+            <w:tcW w:w="2354" w:type="dxa"/>
+            <w:tcBorders>
+              <w:top w:val="nil"/>
+              <w:left w:val="nil"/>
+              <w:bottom w:val="single" w:sz="8" w:space="0" w:color="000000"/>
+              <w:right w:val="single" w:sz="8" w:space="0" w:color="000000"/>
+            </w:tcBorders>
+            <w:tcMar>
+              <w:top w:w="0" w:type="dxa"/>
+              <w:left w:w="108" w:type="dxa"/>
+              <w:bottom w:w="0" w:type="dxa"/>
+              <w:right w:w="108" w:type="dxa"/>
+            </w:tcMar>
             <w:hideMark/>
           </w:tcPr>
           <w:p>
@@ -3240,59 +3283,68 @@
       <w:tr>
         <w:tc>
           <w:tcPr>
-            <w:tcW w:w="2877" w:type="dxa"/>
+            <w:tcW w:w="2545" w:type="dxa"/>
             <w:tcBorders>
-              <w:top w:val="single" w:sz="4" w:space="0" w:color="000000" w:themeColor="text1"/>
-              <w:left w:val="single" w:sz="4" w:space="0" w:color="000000" w:themeColor="text1"/>
-              <w:bottom w:val="single" w:sz="4" w:space="0" w:color="000000" w:themeColor="text1"/>
-              <w:right w:val="single" w:sz="4" w:space="0" w:color="000000" w:themeColor="text1"/>
+              <w:top w:val="nil"/>
+              <w:left w:val="single" w:sz="8" w:space="0" w:color="000000"/>
+              <w:bottom w:val="single" w:sz="8" w:space="0" w:color="000000"/>
+              <w:right w:val="single" w:sz="8" w:space="0" w:color="000000"/>
             </w:tcBorders>
+            <w:tcMar>
+              <w:top w:w="0" w:type="dxa"/>
+              <w:left w:w="108" w:type="dxa"/>
+              <w:bottom w:w="0" w:type="dxa"/>
+              <w:right w:w="108" w:type="dxa"/>
+            </w:tcMar>
             <w:hideMark/>
           </w:tcPr>
           <w:p>
-            <w:pPr>
-              <w:rPr>
-                <w:rFonts w:cs="Calibri"/>
-              </w:rPr>
-            </w:pPr>
-            <w:r>
-              <w:rPr>
-                <w:rFonts w:cs="Calibri"/>
-              </w:rPr>
+            <w:r>
               <w:t xml:space="preserve">Regular Sync with Upstream </w:t>
-            </w:r>
-          </w:p>
-          <w:p/>
-        </w:tc>
-        <w:tc>
-          <w:tcPr>
-            <w:tcW w:w="2877" w:type="dxa"/>
-            <w:tcBorders>
-              <w:top w:val="single" w:sz="4" w:space="0" w:color="000000" w:themeColor="text1"/>
-              <w:left w:val="single" w:sz="4" w:space="0" w:color="000000" w:themeColor="text1"/>
-              <w:bottom w:val="single" w:sz="4" w:space="0" w:color="000000" w:themeColor="text1"/>
-              <w:right w:val="single" w:sz="4" w:space="0" w:color="000000" w:themeColor="text1"/>
-            </w:tcBorders>
-            <w:hideMark/>
-          </w:tcPr>
-          <w:p>
-            <w:r>
-              <w:rPr>
-                <w:rFonts w:ascii="Segoe UI Symbol" w:hAnsi="Segoe UI Symbol" w:cs="Segoe UI Symbol"/>
-              </w:rPr>
-              <w:t>✗</w:t>
             </w:r>
           </w:p>
         </w:tc>
         <w:tc>
           <w:tcPr>
-            <w:tcW w:w="2876" w:type="dxa"/>
+            <w:tcW w:w="3001" w:type="dxa"/>
             <w:tcBorders>
-              <w:top w:val="single" w:sz="4" w:space="0" w:color="000000" w:themeColor="text1"/>
-              <w:left w:val="single" w:sz="4" w:space="0" w:color="000000" w:themeColor="text1"/>
-              <w:bottom w:val="single" w:sz="4" w:space="0" w:color="000000" w:themeColor="text1"/>
-              <w:right w:val="single" w:sz="4" w:space="0" w:color="000000" w:themeColor="text1"/>
+              <w:top w:val="nil"/>
+              <w:left w:val="nil"/>
+              <w:bottom w:val="single" w:sz="8" w:space="0" w:color="000000"/>
+              <w:right w:val="single" w:sz="8" w:space="0" w:color="000000"/>
             </w:tcBorders>
+            <w:tcMar>
+              <w:top w:w="0" w:type="dxa"/>
+              <w:left w:w="108" w:type="dxa"/>
+              <w:bottom w:w="0" w:type="dxa"/>
+              <w:right w:w="108" w:type="dxa"/>
+            </w:tcMar>
+            <w:hideMark/>
+          </w:tcPr>
+          <w:p>
+            <w:r>
+              <w:rPr>
+                <w:rFonts w:ascii="Segoe UI Symbol" w:hAnsi="Segoe UI Symbol" w:cs="Segoe UI Symbol"/>
+              </w:rPr>
+              <w:t>✗</w:t>
+            </w:r>
+          </w:p>
+        </w:tc>
+        <w:tc>
+          <w:tcPr>
+            <w:tcW w:w="2354" w:type="dxa"/>
+            <w:tcBorders>
+              <w:top w:val="nil"/>
+              <w:left w:val="nil"/>
+              <w:bottom w:val="single" w:sz="8" w:space="0" w:color="000000"/>
+              <w:right w:val="single" w:sz="8" w:space="0" w:color="000000"/>
+            </w:tcBorders>
+            <w:tcMar>
+              <w:top w:w="0" w:type="dxa"/>
+              <w:left w:w="108" w:type="dxa"/>
+              <w:bottom w:w="0" w:type="dxa"/>
+              <w:right w:w="108" w:type="dxa"/>
+            </w:tcMar>
             <w:hideMark/>
           </w:tcPr>
           <w:p>
@@ -3308,59 +3360,68 @@
       <w:tr>
         <w:tc>
           <w:tcPr>
-            <w:tcW w:w="2877" w:type="dxa"/>
+            <w:tcW w:w="2545" w:type="dxa"/>
             <w:tcBorders>
-              <w:top w:val="single" w:sz="4" w:space="0" w:color="000000" w:themeColor="text1"/>
-              <w:left w:val="single" w:sz="4" w:space="0" w:color="000000" w:themeColor="text1"/>
-              <w:bottom w:val="single" w:sz="4" w:space="0" w:color="000000" w:themeColor="text1"/>
-              <w:right w:val="single" w:sz="4" w:space="0" w:color="000000" w:themeColor="text1"/>
+              <w:top w:val="nil"/>
+              <w:left w:val="single" w:sz="8" w:space="0" w:color="000000"/>
+              <w:bottom w:val="single" w:sz="8" w:space="0" w:color="000000"/>
+              <w:right w:val="single" w:sz="8" w:space="0" w:color="000000"/>
             </w:tcBorders>
+            <w:tcMar>
+              <w:top w:w="0" w:type="dxa"/>
+              <w:left w:w="108" w:type="dxa"/>
+              <w:bottom w:w="0" w:type="dxa"/>
+              <w:right w:w="108" w:type="dxa"/>
+            </w:tcMar>
             <w:hideMark/>
           </w:tcPr>
           <w:p>
-            <w:pPr>
-              <w:rPr>
-                <w:rFonts w:cs="Calibri"/>
-              </w:rPr>
-            </w:pPr>
-            <w:r>
-              <w:rPr>
-                <w:rFonts w:cs="Calibri"/>
-              </w:rPr>
+            <w:r>
               <w:t>Latest SDK Update</w:t>
-            </w:r>
-          </w:p>
-          <w:p/>
-        </w:tc>
-        <w:tc>
-          <w:tcPr>
-            <w:tcW w:w="2877" w:type="dxa"/>
-            <w:tcBorders>
-              <w:top w:val="single" w:sz="4" w:space="0" w:color="000000" w:themeColor="text1"/>
-              <w:left w:val="single" w:sz="4" w:space="0" w:color="000000" w:themeColor="text1"/>
-              <w:bottom w:val="single" w:sz="4" w:space="0" w:color="000000" w:themeColor="text1"/>
-              <w:right w:val="single" w:sz="4" w:space="0" w:color="000000" w:themeColor="text1"/>
-            </w:tcBorders>
-            <w:hideMark/>
-          </w:tcPr>
-          <w:p>
-            <w:r>
-              <w:rPr>
-                <w:rFonts w:ascii="Segoe UI Symbol" w:hAnsi="Segoe UI Symbol" w:cs="Segoe UI Symbol"/>
-              </w:rPr>
-              <w:t>✗</w:t>
             </w:r>
           </w:p>
         </w:tc>
         <w:tc>
           <w:tcPr>
-            <w:tcW w:w="2876" w:type="dxa"/>
+            <w:tcW w:w="3001" w:type="dxa"/>
             <w:tcBorders>
-              <w:top w:val="single" w:sz="4" w:space="0" w:color="000000" w:themeColor="text1"/>
-              <w:left w:val="single" w:sz="4" w:space="0" w:color="000000" w:themeColor="text1"/>
-              <w:bottom w:val="single" w:sz="4" w:space="0" w:color="000000" w:themeColor="text1"/>
-              <w:right w:val="single" w:sz="4" w:space="0" w:color="000000" w:themeColor="text1"/>
+              <w:top w:val="nil"/>
+              <w:left w:val="nil"/>
+              <w:bottom w:val="single" w:sz="8" w:space="0" w:color="000000"/>
+              <w:right w:val="single" w:sz="8" w:space="0" w:color="000000"/>
             </w:tcBorders>
+            <w:tcMar>
+              <w:top w:w="0" w:type="dxa"/>
+              <w:left w:w="108" w:type="dxa"/>
+              <w:bottom w:w="0" w:type="dxa"/>
+              <w:right w:w="108" w:type="dxa"/>
+            </w:tcMar>
+            <w:hideMark/>
+          </w:tcPr>
+          <w:p>
+            <w:r>
+              <w:rPr>
+                <w:rFonts w:ascii="Segoe UI Symbol" w:hAnsi="Segoe UI Symbol" w:cs="Segoe UI Symbol"/>
+              </w:rPr>
+              <w:t>✗</w:t>
+            </w:r>
+          </w:p>
+        </w:tc>
+        <w:tc>
+          <w:tcPr>
+            <w:tcW w:w="2354" w:type="dxa"/>
+            <w:tcBorders>
+              <w:top w:val="nil"/>
+              <w:left w:val="nil"/>
+              <w:bottom w:val="single" w:sz="8" w:space="0" w:color="000000"/>
+              <w:right w:val="single" w:sz="8" w:space="0" w:color="000000"/>
+            </w:tcBorders>
+            <w:tcMar>
+              <w:top w:w="0" w:type="dxa"/>
+              <w:left w:w="108" w:type="dxa"/>
+              <w:bottom w:w="0" w:type="dxa"/>
+              <w:right w:w="108" w:type="dxa"/>
+            </w:tcMar>
             <w:hideMark/>
           </w:tcPr>
           <w:p>
@@ -3376,65 +3437,68 @@
       <w:tr>
         <w:tc>
           <w:tcPr>
-            <w:tcW w:w="2877" w:type="dxa"/>
+            <w:tcW w:w="2545" w:type="dxa"/>
             <w:tcBorders>
-              <w:top w:val="single" w:sz="4" w:space="0" w:color="000000" w:themeColor="text1"/>
-              <w:left w:val="single" w:sz="4" w:space="0" w:color="000000" w:themeColor="text1"/>
-              <w:bottom w:val="single" w:sz="4" w:space="0" w:color="000000" w:themeColor="text1"/>
-              <w:right w:val="single" w:sz="4" w:space="0" w:color="000000" w:themeColor="text1"/>
+              <w:top w:val="nil"/>
+              <w:left w:val="single" w:sz="8" w:space="0" w:color="000000"/>
+              <w:bottom w:val="single" w:sz="8" w:space="0" w:color="000000"/>
+              <w:right w:val="single" w:sz="8" w:space="0" w:color="000000"/>
             </w:tcBorders>
+            <w:tcMar>
+              <w:top w:w="0" w:type="dxa"/>
+              <w:left w:w="108" w:type="dxa"/>
+              <w:bottom w:w="0" w:type="dxa"/>
+              <w:right w:w="108" w:type="dxa"/>
+            </w:tcMar>
             <w:hideMark/>
           </w:tcPr>
           <w:p>
-            <w:pPr>
-              <w:rPr>
-                <w:rFonts w:cs="Calibri"/>
-              </w:rPr>
-            </w:pPr>
-            <w:r>
-              <w:rPr>
-                <w:rFonts w:cs="Calibri"/>
-              </w:rPr>
-              <w:t>SLA (</w:t>
-            </w:r>
-            <w:r>
-              <w:rPr>
-                <w:rFonts w:cs="Calibri"/>
-              </w:rPr>
-              <w:t>Bug and Security)</w:t>
-            </w:r>
-          </w:p>
-          <w:p/>
-        </w:tc>
-        <w:tc>
-          <w:tcPr>
-            <w:tcW w:w="2877" w:type="dxa"/>
-            <w:tcBorders>
-              <w:top w:val="single" w:sz="4" w:space="0" w:color="000000" w:themeColor="text1"/>
-              <w:left w:val="single" w:sz="4" w:space="0" w:color="000000" w:themeColor="text1"/>
-              <w:bottom w:val="single" w:sz="4" w:space="0" w:color="000000" w:themeColor="text1"/>
-              <w:right w:val="single" w:sz="4" w:space="0" w:color="000000" w:themeColor="text1"/>
-            </w:tcBorders>
-            <w:hideMark/>
-          </w:tcPr>
-          <w:p>
-            <w:r>
-              <w:rPr>
-                <w:rFonts w:ascii="Segoe UI Symbol" w:hAnsi="Segoe UI Symbol" w:cs="Segoe UI Symbol"/>
-              </w:rPr>
-              <w:t>✗</w:t>
+            <w:r>
+              <w:t>L1 Support</w:t>
             </w:r>
           </w:p>
         </w:tc>
         <w:tc>
           <w:tcPr>
-            <w:tcW w:w="2876" w:type="dxa"/>
+            <w:tcW w:w="3001" w:type="dxa"/>
             <w:tcBorders>
-              <w:top w:val="single" w:sz="4" w:space="0" w:color="000000" w:themeColor="text1"/>
-              <w:left w:val="single" w:sz="4" w:space="0" w:color="000000" w:themeColor="text1"/>
-              <w:bottom w:val="single" w:sz="4" w:space="0" w:color="000000" w:themeColor="text1"/>
-              <w:right w:val="single" w:sz="4" w:space="0" w:color="000000" w:themeColor="text1"/>
+              <w:top w:val="nil"/>
+              <w:left w:val="nil"/>
+              <w:bottom w:val="single" w:sz="8" w:space="0" w:color="000000"/>
+              <w:right w:val="single" w:sz="8" w:space="0" w:color="000000"/>
             </w:tcBorders>
+            <w:tcMar>
+              <w:top w:w="0" w:type="dxa"/>
+              <w:left w:w="108" w:type="dxa"/>
+              <w:bottom w:w="0" w:type="dxa"/>
+              <w:right w:w="108" w:type="dxa"/>
+            </w:tcMar>
+            <w:hideMark/>
+          </w:tcPr>
+          <w:p>
+            <w:r>
+              <w:rPr>
+                <w:rFonts w:ascii="Segoe UI Symbol" w:hAnsi="Segoe UI Symbol" w:cs="Segoe UI Symbol"/>
+              </w:rPr>
+              <w:t>✗</w:t>
+            </w:r>
+          </w:p>
+        </w:tc>
+        <w:tc>
+          <w:tcPr>
+            <w:tcW w:w="2354" w:type="dxa"/>
+            <w:tcBorders>
+              <w:top w:val="nil"/>
+              <w:left w:val="nil"/>
+              <w:bottom w:val="single" w:sz="8" w:space="0" w:color="000000"/>
+              <w:right w:val="single" w:sz="8" w:space="0" w:color="000000"/>
+            </w:tcBorders>
+            <w:tcMar>
+              <w:top w:w="0" w:type="dxa"/>
+              <w:left w:w="108" w:type="dxa"/>
+              <w:bottom w:w="0" w:type="dxa"/>
+              <w:right w:w="108" w:type="dxa"/>
+            </w:tcMar>
             <w:hideMark/>
           </w:tcPr>
           <w:p>
@@ -3450,59 +3514,86 @@
       <w:tr>
         <w:tc>
           <w:tcPr>
-            <w:tcW w:w="2877" w:type="dxa"/>
+            <w:tcW w:w="2545" w:type="dxa"/>
             <w:tcBorders>
-              <w:top w:val="single" w:sz="4" w:space="0" w:color="000000" w:themeColor="text1"/>
-              <w:left w:val="single" w:sz="4" w:space="0" w:color="000000" w:themeColor="text1"/>
-              <w:bottom w:val="single" w:sz="4" w:space="0" w:color="000000" w:themeColor="text1"/>
-              <w:right w:val="single" w:sz="4" w:space="0" w:color="000000" w:themeColor="text1"/>
+              <w:top w:val="nil"/>
+              <w:left w:val="single" w:sz="8" w:space="0" w:color="000000"/>
+              <w:bottom w:val="single" w:sz="8" w:space="0" w:color="000000"/>
+              <w:right w:val="single" w:sz="8" w:space="0" w:color="000000"/>
             </w:tcBorders>
+            <w:tcMar>
+              <w:top w:w="0" w:type="dxa"/>
+              <w:left w:w="108" w:type="dxa"/>
+              <w:bottom w:w="0" w:type="dxa"/>
+              <w:right w:w="108" w:type="dxa"/>
+            </w:tcMar>
             <w:hideMark/>
           </w:tcPr>
           <w:p>
-            <w:pPr>
-              <w:rPr>
-                <w:rFonts w:cs="Calibri"/>
-              </w:rPr>
-            </w:pPr>
-            <w:r>
-              <w:rPr>
-                <w:rFonts w:cs="Calibri"/>
-              </w:rPr>
-              <w:t>Security Advisory</w:t>
-            </w:r>
-          </w:p>
-          <w:p/>
-        </w:tc>
-        <w:tc>
-          <w:tcPr>
-            <w:tcW w:w="2877" w:type="dxa"/>
-            <w:tcBorders>
-              <w:top w:val="single" w:sz="4" w:space="0" w:color="000000" w:themeColor="text1"/>
-              <w:left w:val="single" w:sz="4" w:space="0" w:color="000000" w:themeColor="text1"/>
-              <w:bottom w:val="single" w:sz="4" w:space="0" w:color="000000" w:themeColor="text1"/>
-              <w:right w:val="single" w:sz="4" w:space="0" w:color="000000" w:themeColor="text1"/>
-            </w:tcBorders>
-            <w:hideMark/>
-          </w:tcPr>
-          <w:p>
-            <w:r>
-              <w:rPr>
-                <w:rFonts w:ascii="Segoe UI Symbol" w:hAnsi="Segoe UI Symbol" w:cs="Segoe UI Symbol"/>
-              </w:rPr>
-              <w:t>✗</w:t>
+            <w:r>
+              <w:lastRenderedPageBreak/>
+              <w:t>Value Add Features</w:t>
+            </w:r>
+            <w:r>
+              <w:rPr>
+                <w:vertAlign w:val="superscript"/>
+              </w:rPr>
+              <w:t xml:space="preserve"> </w:t>
+            </w:r>
+            <w:r>
+              <w:rPr>
+                <w:b/>
+                <w:bCs/>
+                <w:vertAlign w:val="superscript"/>
+              </w:rPr>
+              <w:t>4</w:t>
+            </w:r>
+            <w:r>
+              <w:t> </w:t>
             </w:r>
           </w:p>
         </w:tc>
         <w:tc>
           <w:tcPr>
-            <w:tcW w:w="2876" w:type="dxa"/>
+            <w:tcW w:w="3001" w:type="dxa"/>
             <w:tcBorders>
-              <w:top w:val="single" w:sz="4" w:space="0" w:color="000000" w:themeColor="text1"/>
-              <w:left w:val="single" w:sz="4" w:space="0" w:color="000000" w:themeColor="text1"/>
-              <w:bottom w:val="single" w:sz="4" w:space="0" w:color="000000" w:themeColor="text1"/>
-              <w:right w:val="single" w:sz="4" w:space="0" w:color="000000" w:themeColor="text1"/>
+              <w:top w:val="nil"/>
+              <w:left w:val="nil"/>
+              <w:bottom w:val="single" w:sz="8" w:space="0" w:color="000000"/>
+              <w:right w:val="single" w:sz="8" w:space="0" w:color="000000"/>
             </w:tcBorders>
+            <w:tcMar>
+              <w:top w:w="0" w:type="dxa"/>
+              <w:left w:w="108" w:type="dxa"/>
+              <w:bottom w:w="0" w:type="dxa"/>
+              <w:right w:w="108" w:type="dxa"/>
+            </w:tcMar>
+            <w:hideMark/>
+          </w:tcPr>
+          <w:p>
+            <w:r>
+              <w:rPr>
+                <w:rFonts w:ascii="Segoe UI Symbol" w:hAnsi="Segoe UI Symbol" w:cs="Segoe UI Symbol"/>
+              </w:rPr>
+              <w:t>✗</w:t>
+            </w:r>
+          </w:p>
+        </w:tc>
+        <w:tc>
+          <w:tcPr>
+            <w:tcW w:w="2354" w:type="dxa"/>
+            <w:tcBorders>
+              <w:top w:val="nil"/>
+              <w:left w:val="nil"/>
+              <w:bottom w:val="single" w:sz="8" w:space="0" w:color="000000"/>
+              <w:right w:val="single" w:sz="8" w:space="0" w:color="000000"/>
+            </w:tcBorders>
+            <w:tcMar>
+              <w:top w:w="0" w:type="dxa"/>
+              <w:left w:w="108" w:type="dxa"/>
+              <w:bottom w:w="0" w:type="dxa"/>
+              <w:right w:w="108" w:type="dxa"/>
+            </w:tcMar>
             <w:hideMark/>
           </w:tcPr>
           <w:p>
@@ -3518,60 +3609,42 @@
       <w:tr>
         <w:tc>
           <w:tcPr>
-            <w:tcW w:w="2877" w:type="dxa"/>
+            <w:tcW w:w="2545" w:type="dxa"/>
             <w:tcBorders>
-              <w:top w:val="single" w:sz="4" w:space="0" w:color="000000" w:themeColor="text1"/>
-              <w:left w:val="single" w:sz="4" w:space="0" w:color="000000" w:themeColor="text1"/>
-              <w:bottom w:val="single" w:sz="4" w:space="0" w:color="000000" w:themeColor="text1"/>
-              <w:right w:val="single" w:sz="4" w:space="0" w:color="000000" w:themeColor="text1"/>
+              <w:top w:val="nil"/>
+              <w:left w:val="single" w:sz="8" w:space="0" w:color="000000"/>
+              <w:bottom w:val="single" w:sz="8" w:space="0" w:color="000000"/>
+              <w:right w:val="single" w:sz="8" w:space="0" w:color="000000"/>
             </w:tcBorders>
+            <w:tcMar>
+              <w:top w:w="0" w:type="dxa"/>
+              <w:left w:w="108" w:type="dxa"/>
+              <w:bottom w:w="0" w:type="dxa"/>
+              <w:right w:w="108" w:type="dxa"/>
+            </w:tcMar>
             <w:hideMark/>
           </w:tcPr>
           <w:p>
-            <w:pPr>
-              <w:rPr>
-                <w:rFonts w:cs="Calibri"/>
-              </w:rPr>
-            </w:pPr>
-            <w:r>
-              <w:rPr>
-                <w:rFonts w:cs="Calibri"/>
-              </w:rPr>
-              <w:lastRenderedPageBreak/>
-              <w:t>Tools, Documentation and Training</w:t>
-            </w:r>
-          </w:p>
-          <w:p/>
-        </w:tc>
-        <w:tc>
-          <w:tcPr>
-            <w:tcW w:w="2877" w:type="dxa"/>
-            <w:tcBorders>
-              <w:top w:val="single" w:sz="4" w:space="0" w:color="000000" w:themeColor="text1"/>
-              <w:left w:val="single" w:sz="4" w:space="0" w:color="000000" w:themeColor="text1"/>
-              <w:bottom w:val="single" w:sz="4" w:space="0" w:color="000000" w:themeColor="text1"/>
-              <w:right w:val="single" w:sz="4" w:space="0" w:color="000000" w:themeColor="text1"/>
-            </w:tcBorders>
-            <w:hideMark/>
-          </w:tcPr>
-          <w:p>
-            <w:r>
-              <w:rPr>
-                <w:rFonts w:ascii="Segoe UI Symbol" w:hAnsi="Segoe UI Symbol" w:cs="Segoe UI Symbol"/>
-              </w:rPr>
-              <w:t>✗</w:t>
+            <w:r>
+              <w:t>New Technology Enablement (GPGPU) </w:t>
             </w:r>
           </w:p>
         </w:tc>
         <w:tc>
           <w:tcPr>
-            <w:tcW w:w="2876" w:type="dxa"/>
+            <w:tcW w:w="3001" w:type="dxa"/>
             <w:tcBorders>
-              <w:top w:val="single" w:sz="4" w:space="0" w:color="000000" w:themeColor="text1"/>
-              <w:left w:val="single" w:sz="4" w:space="0" w:color="000000" w:themeColor="text1"/>
-              <w:bottom w:val="single" w:sz="4" w:space="0" w:color="000000" w:themeColor="text1"/>
-              <w:right w:val="single" w:sz="4" w:space="0" w:color="000000" w:themeColor="text1"/>
+              <w:top w:val="nil"/>
+              <w:left w:val="nil"/>
+              <w:bottom w:val="single" w:sz="8" w:space="0" w:color="000000"/>
+              <w:right w:val="single" w:sz="8" w:space="0" w:color="000000"/>
             </w:tcBorders>
+            <w:tcMar>
+              <w:top w:w="0" w:type="dxa"/>
+              <w:left w:w="108" w:type="dxa"/>
+              <w:bottom w:w="0" w:type="dxa"/>
+              <w:right w:w="108" w:type="dxa"/>
+            </w:tcMar>
             <w:hideMark/>
           </w:tcPr>
           <w:p>
@@ -3579,84 +3652,28 @@
               <w:rPr>
                 <w:rFonts w:ascii="Segoe UI Symbol" w:hAnsi="Segoe UI Symbol" w:cs="Segoe UI Symbol"/>
               </w:rPr>
-              <w:t>✓</w:t>
-            </w:r>
-          </w:p>
-        </w:tc>
-        <w:bookmarkEnd w:id="6"/>
-      </w:tr>
-      <w:tr>
-        <w:tc>
-          <w:tcPr>
-            <w:tcW w:w="2877" w:type="dxa"/>
-            <w:tcBorders>
-              <w:top w:val="single" w:sz="4" w:space="0" w:color="000000" w:themeColor="text1"/>
-              <w:left w:val="single" w:sz="4" w:space="0" w:color="000000" w:themeColor="text1"/>
-              <w:bottom w:val="single" w:sz="4" w:space="0" w:color="000000" w:themeColor="text1"/>
-              <w:right w:val="single" w:sz="4" w:space="0" w:color="000000" w:themeColor="text1"/>
-            </w:tcBorders>
-          </w:tcPr>
-          <w:p>
-            <w:pPr>
-              <w:rPr>
-                <w:rFonts w:cs="Calibri"/>
-              </w:rPr>
-            </w:pPr>
-            <w:r>
-              <w:rPr>
-                <w:rFonts w:cs="Calibri"/>
-              </w:rPr>
-              <w:t>Live Tree Access</w:t>
-            </w:r>
-          </w:p>
-          <w:p>
-            <w:pPr>
-              <w:rPr>
-                <w:rFonts w:cs="Calibri"/>
-              </w:rPr>
-            </w:pPr>
+              <w:t>✗</w:t>
+            </w:r>
           </w:p>
         </w:tc>
         <w:tc>
           <w:tcPr>
-            <w:tcW w:w="2877" w:type="dxa"/>
+            <w:tcW w:w="2354" w:type="dxa"/>
             <w:tcBorders>
-              <w:top w:val="single" w:sz="4" w:space="0" w:color="000000" w:themeColor="text1"/>
-              <w:left w:val="single" w:sz="4" w:space="0" w:color="000000" w:themeColor="text1"/>
-              <w:bottom w:val="single" w:sz="4" w:space="0" w:color="000000" w:themeColor="text1"/>
-              <w:right w:val="single" w:sz="4" w:space="0" w:color="000000" w:themeColor="text1"/>
+              <w:top w:val="nil"/>
+              <w:left w:val="nil"/>
+              <w:bottom w:val="single" w:sz="8" w:space="0" w:color="000000"/>
+              <w:right w:val="single" w:sz="8" w:space="0" w:color="000000"/>
             </w:tcBorders>
+            <w:tcMar>
+              <w:top w:w="0" w:type="dxa"/>
+              <w:left w:w="108" w:type="dxa"/>
+              <w:bottom w:w="0" w:type="dxa"/>
+              <w:right w:w="108" w:type="dxa"/>
+            </w:tcMar>
+            <w:hideMark/>
           </w:tcPr>
           <w:p>
-            <w:pPr>
-              <w:rPr>
-                <w:rFonts w:ascii="Segoe UI Symbol" w:hAnsi="Segoe UI Symbol" w:cs="Segoe UI Symbol"/>
-              </w:rPr>
-            </w:pPr>
-            <w:r>
-              <w:rPr>
-                <w:rFonts w:ascii="Segoe UI Symbol" w:hAnsi="Segoe UI Symbol" w:cs="Segoe UI Symbol"/>
-              </w:rPr>
-              <w:t>✗</w:t>
-            </w:r>
-          </w:p>
-        </w:tc>
-        <w:tc>
-          <w:tcPr>
-            <w:tcW w:w="2876" w:type="dxa"/>
-            <w:tcBorders>
-              <w:top w:val="single" w:sz="4" w:space="0" w:color="000000" w:themeColor="text1"/>
-              <w:left w:val="single" w:sz="4" w:space="0" w:color="000000" w:themeColor="text1"/>
-              <w:bottom w:val="single" w:sz="4" w:space="0" w:color="000000" w:themeColor="text1"/>
-              <w:right w:val="single" w:sz="4" w:space="0" w:color="000000" w:themeColor="text1"/>
-            </w:tcBorders>
-          </w:tcPr>
-          <w:p>
-            <w:pPr>
-              <w:rPr>
-                <w:rFonts w:ascii="Segoe UI Symbol" w:hAnsi="Segoe UI Symbol" w:cs="Segoe UI Symbol"/>
-              </w:rPr>
-            </w:pPr>
             <w:r>
               <w:rPr>
                 <w:rFonts w:ascii="Segoe UI Symbol" w:hAnsi="Segoe UI Symbol" w:cs="Segoe UI Symbol"/>
@@ -3669,51 +3686,45 @@
       <w:tr>
         <w:tc>
           <w:tcPr>
-            <w:tcW w:w="2877" w:type="dxa"/>
+            <w:tcW w:w="2545" w:type="dxa"/>
             <w:tcBorders>
-              <w:top w:val="single" w:sz="4" w:space="0" w:color="000000" w:themeColor="text1"/>
-              <w:left w:val="single" w:sz="4" w:space="0" w:color="000000" w:themeColor="text1"/>
-              <w:bottom w:val="single" w:sz="4" w:space="0" w:color="000000" w:themeColor="text1"/>
-              <w:right w:val="single" w:sz="4" w:space="0" w:color="000000" w:themeColor="text1"/>
+              <w:top w:val="nil"/>
+              <w:left w:val="single" w:sz="8" w:space="0" w:color="000000"/>
+              <w:bottom w:val="single" w:sz="8" w:space="0" w:color="000000"/>
+              <w:right w:val="single" w:sz="8" w:space="0" w:color="000000"/>
             </w:tcBorders>
+            <w:tcMar>
+              <w:top w:w="0" w:type="dxa"/>
+              <w:left w:w="108" w:type="dxa"/>
+              <w:bottom w:w="0" w:type="dxa"/>
+              <w:right w:w="108" w:type="dxa"/>
+            </w:tcMar>
+            <w:hideMark/>
           </w:tcPr>
           <w:p>
-            <w:pPr>
-              <w:rPr>
-                <w:rFonts w:cs="Calibri"/>
-              </w:rPr>
-            </w:pPr>
-            <w:r>
-              <w:rPr>
-                <w:rFonts w:cs="Calibri"/>
-              </w:rPr>
-              <w:t>NRE Support (Dedicated Engineering Service)</w:t>
-            </w:r>
-          </w:p>
-          <w:p>
-            <w:pPr>
-              <w:rPr>
-                <w:rFonts w:cs="Calibri"/>
-              </w:rPr>
-            </w:pPr>
+            <w:r>
+              <w:t>SLA (Bug and Security)</w:t>
+            </w:r>
           </w:p>
         </w:tc>
         <w:tc>
           <w:tcPr>
-            <w:tcW w:w="2877" w:type="dxa"/>
+            <w:tcW w:w="3001" w:type="dxa"/>
             <w:tcBorders>
-              <w:top w:val="single" w:sz="4" w:space="0" w:color="000000" w:themeColor="text1"/>
-              <w:left w:val="single" w:sz="4" w:space="0" w:color="000000" w:themeColor="text1"/>
-              <w:bottom w:val="single" w:sz="4" w:space="0" w:color="000000" w:themeColor="text1"/>
-              <w:right w:val="single" w:sz="4" w:space="0" w:color="000000" w:themeColor="text1"/>
+              <w:top w:val="nil"/>
+              <w:left w:val="nil"/>
+              <w:bottom w:val="single" w:sz="8" w:space="0" w:color="000000"/>
+              <w:right w:val="single" w:sz="8" w:space="0" w:color="000000"/>
             </w:tcBorders>
+            <w:tcMar>
+              <w:top w:w="0" w:type="dxa"/>
+              <w:left w:w="108" w:type="dxa"/>
+              <w:bottom w:w="0" w:type="dxa"/>
+              <w:right w:w="108" w:type="dxa"/>
+            </w:tcMar>
+            <w:hideMark/>
           </w:tcPr>
           <w:p>
-            <w:pPr>
-              <w:rPr>
-                <w:rFonts w:ascii="Segoe UI Symbol" w:hAnsi="Segoe UI Symbol" w:cs="Segoe UI Symbol"/>
-              </w:rPr>
-            </w:pPr>
             <w:r>
               <w:rPr>
                 <w:rFonts w:ascii="Segoe UI Symbol" w:hAnsi="Segoe UI Symbol" w:cs="Segoe UI Symbol"/>
@@ -3724,20 +3735,22 @@
         </w:tc>
         <w:tc>
           <w:tcPr>
-            <w:tcW w:w="2876" w:type="dxa"/>
+            <w:tcW w:w="2354" w:type="dxa"/>
             <w:tcBorders>
-              <w:top w:val="single" w:sz="4" w:space="0" w:color="000000" w:themeColor="text1"/>
-              <w:left w:val="single" w:sz="4" w:space="0" w:color="000000" w:themeColor="text1"/>
-              <w:bottom w:val="single" w:sz="4" w:space="0" w:color="000000" w:themeColor="text1"/>
-              <w:right w:val="single" w:sz="4" w:space="0" w:color="000000" w:themeColor="text1"/>
+              <w:top w:val="nil"/>
+              <w:left w:val="nil"/>
+              <w:bottom w:val="single" w:sz="8" w:space="0" w:color="000000"/>
+              <w:right w:val="single" w:sz="8" w:space="0" w:color="000000"/>
             </w:tcBorders>
+            <w:tcMar>
+              <w:top w:w="0" w:type="dxa"/>
+              <w:left w:w="108" w:type="dxa"/>
+              <w:bottom w:w="0" w:type="dxa"/>
+              <w:right w:w="108" w:type="dxa"/>
+            </w:tcMar>
+            <w:hideMark/>
           </w:tcPr>
           <w:p>
-            <w:pPr>
-              <w:rPr>
-                <w:rFonts w:ascii="Segoe UI Symbol" w:hAnsi="Segoe UI Symbol" w:cs="Segoe UI Symbol"/>
-              </w:rPr>
-            </w:pPr>
             <w:r>
               <w:rPr>
                 <w:rFonts w:ascii="Segoe UI Symbol" w:hAnsi="Segoe UI Symbol" w:cs="Segoe UI Symbol"/>
@@ -3750,51 +3763,45 @@
       <w:tr>
         <w:tc>
           <w:tcPr>
-            <w:tcW w:w="2877" w:type="dxa"/>
+            <w:tcW w:w="2545" w:type="dxa"/>
             <w:tcBorders>
-              <w:top w:val="single" w:sz="4" w:space="0" w:color="000000" w:themeColor="text1"/>
-              <w:left w:val="single" w:sz="4" w:space="0" w:color="000000" w:themeColor="text1"/>
-              <w:bottom w:val="single" w:sz="4" w:space="0" w:color="000000" w:themeColor="text1"/>
-              <w:right w:val="single" w:sz="4" w:space="0" w:color="000000" w:themeColor="text1"/>
+              <w:top w:val="nil"/>
+              <w:left w:val="single" w:sz="8" w:space="0" w:color="000000"/>
+              <w:bottom w:val="single" w:sz="8" w:space="0" w:color="000000"/>
+              <w:right w:val="single" w:sz="8" w:space="0" w:color="000000"/>
             </w:tcBorders>
+            <w:tcMar>
+              <w:top w:w="0" w:type="dxa"/>
+              <w:left w:w="108" w:type="dxa"/>
+              <w:bottom w:w="0" w:type="dxa"/>
+              <w:right w:w="108" w:type="dxa"/>
+            </w:tcMar>
+            <w:hideMark/>
           </w:tcPr>
           <w:p>
-            <w:pPr>
-              <w:rPr>
-                <w:rFonts w:cs="Calibri"/>
-              </w:rPr>
-            </w:pPr>
-            <w:r>
-              <w:rPr>
-                <w:rFonts w:cs="Calibri"/>
-              </w:rPr>
-              <w:t>Faster TTM</w:t>
-            </w:r>
-          </w:p>
-          <w:p>
-            <w:pPr>
-              <w:rPr>
-                <w:rFonts w:ascii="Calibri" w:hAnsi="Calibri" w:cs="Calibri"/>
-              </w:rPr>
-            </w:pPr>
+            <w:r>
+              <w:t>Security Advisory</w:t>
+            </w:r>
           </w:p>
         </w:tc>
         <w:tc>
           <w:tcPr>
-            <w:tcW w:w="2877" w:type="dxa"/>
+            <w:tcW w:w="3001" w:type="dxa"/>
             <w:tcBorders>
-              <w:top w:val="single" w:sz="4" w:space="0" w:color="000000" w:themeColor="text1"/>
-              <w:left w:val="single" w:sz="4" w:space="0" w:color="000000" w:themeColor="text1"/>
-              <w:bottom w:val="single" w:sz="4" w:space="0" w:color="000000" w:themeColor="text1"/>
-              <w:right w:val="single" w:sz="4" w:space="0" w:color="000000" w:themeColor="text1"/>
+              <w:top w:val="nil"/>
+              <w:left w:val="nil"/>
+              <w:bottom w:val="single" w:sz="8" w:space="0" w:color="000000"/>
+              <w:right w:val="single" w:sz="8" w:space="0" w:color="000000"/>
             </w:tcBorders>
+            <w:tcMar>
+              <w:top w:w="0" w:type="dxa"/>
+              <w:left w:w="108" w:type="dxa"/>
+              <w:bottom w:w="0" w:type="dxa"/>
+              <w:right w:w="108" w:type="dxa"/>
+            </w:tcMar>
+            <w:hideMark/>
           </w:tcPr>
           <w:p>
-            <w:pPr>
-              <w:rPr>
-                <w:rFonts w:ascii="Segoe UI Symbol" w:hAnsi="Segoe UI Symbol" w:cs="Segoe UI Symbol"/>
-              </w:rPr>
-            </w:pPr>
             <w:r>
               <w:rPr>
                 <w:rFonts w:ascii="Segoe UI Symbol" w:hAnsi="Segoe UI Symbol" w:cs="Segoe UI Symbol"/>
@@ -3805,20 +3812,330 @@
         </w:tc>
         <w:tc>
           <w:tcPr>
-            <w:tcW w:w="2876" w:type="dxa"/>
+            <w:tcW w:w="2354" w:type="dxa"/>
             <w:tcBorders>
-              <w:top w:val="single" w:sz="4" w:space="0" w:color="000000" w:themeColor="text1"/>
-              <w:left w:val="single" w:sz="4" w:space="0" w:color="000000" w:themeColor="text1"/>
-              <w:bottom w:val="single" w:sz="4" w:space="0" w:color="000000" w:themeColor="text1"/>
-              <w:right w:val="single" w:sz="4" w:space="0" w:color="000000" w:themeColor="text1"/>
+              <w:top w:val="nil"/>
+              <w:left w:val="nil"/>
+              <w:bottom w:val="single" w:sz="8" w:space="0" w:color="000000"/>
+              <w:right w:val="single" w:sz="8" w:space="0" w:color="000000"/>
             </w:tcBorders>
+            <w:tcMar>
+              <w:top w:w="0" w:type="dxa"/>
+              <w:left w:w="108" w:type="dxa"/>
+              <w:bottom w:w="0" w:type="dxa"/>
+              <w:right w:w="108" w:type="dxa"/>
+            </w:tcMar>
+            <w:hideMark/>
           </w:tcPr>
           <w:p>
-            <w:pPr>
+            <w:r>
               <w:rPr>
                 <w:rFonts w:ascii="Segoe UI Symbol" w:hAnsi="Segoe UI Symbol" w:cs="Segoe UI Symbol"/>
               </w:rPr>
-            </w:pPr>
+              <w:t>✓</w:t>
+            </w:r>
+          </w:p>
+        </w:tc>
+      </w:tr>
+      <w:tr>
+        <w:tc>
+          <w:tcPr>
+            <w:tcW w:w="2545" w:type="dxa"/>
+            <w:tcBorders>
+              <w:top w:val="nil"/>
+              <w:left w:val="single" w:sz="8" w:space="0" w:color="000000"/>
+              <w:bottom w:val="single" w:sz="8" w:space="0" w:color="000000"/>
+              <w:right w:val="single" w:sz="8" w:space="0" w:color="000000"/>
+            </w:tcBorders>
+            <w:tcMar>
+              <w:top w:w="0" w:type="dxa"/>
+              <w:left w:w="108" w:type="dxa"/>
+              <w:bottom w:w="0" w:type="dxa"/>
+              <w:right w:w="108" w:type="dxa"/>
+            </w:tcMar>
+            <w:hideMark/>
+          </w:tcPr>
+          <w:p>
+            <w:r>
+              <w:t>Tools, Documentation and Training</w:t>
+            </w:r>
+          </w:p>
+        </w:tc>
+        <w:tc>
+          <w:tcPr>
+            <w:tcW w:w="3001" w:type="dxa"/>
+            <w:tcBorders>
+              <w:top w:val="nil"/>
+              <w:left w:val="nil"/>
+              <w:bottom w:val="single" w:sz="8" w:space="0" w:color="000000"/>
+              <w:right w:val="single" w:sz="8" w:space="0" w:color="000000"/>
+            </w:tcBorders>
+            <w:tcMar>
+              <w:top w:w="0" w:type="dxa"/>
+              <w:left w:w="108" w:type="dxa"/>
+              <w:bottom w:w="0" w:type="dxa"/>
+              <w:right w:w="108" w:type="dxa"/>
+            </w:tcMar>
+            <w:hideMark/>
+          </w:tcPr>
+          <w:p>
+            <w:r>
+              <w:rPr>
+                <w:rFonts w:ascii="Segoe UI Symbol" w:hAnsi="Segoe UI Symbol" w:cs="Segoe UI Symbol"/>
+              </w:rPr>
+              <w:t>✗</w:t>
+            </w:r>
+          </w:p>
+        </w:tc>
+        <w:tc>
+          <w:tcPr>
+            <w:tcW w:w="2354" w:type="dxa"/>
+            <w:tcBorders>
+              <w:top w:val="nil"/>
+              <w:left w:val="nil"/>
+              <w:bottom w:val="single" w:sz="8" w:space="0" w:color="000000"/>
+              <w:right w:val="single" w:sz="8" w:space="0" w:color="000000"/>
+            </w:tcBorders>
+            <w:tcMar>
+              <w:top w:w="0" w:type="dxa"/>
+              <w:left w:w="108" w:type="dxa"/>
+              <w:bottom w:w="0" w:type="dxa"/>
+              <w:right w:w="108" w:type="dxa"/>
+            </w:tcMar>
+            <w:hideMark/>
+          </w:tcPr>
+          <w:p>
+            <w:r>
+              <w:rPr>
+                <w:rFonts w:ascii="Segoe UI Symbol" w:hAnsi="Segoe UI Symbol" w:cs="Segoe UI Symbol"/>
+              </w:rPr>
+              <w:t>✓</w:t>
+            </w:r>
+          </w:p>
+        </w:tc>
+      </w:tr>
+      <w:tr>
+        <w:tc>
+          <w:tcPr>
+            <w:tcW w:w="2545" w:type="dxa"/>
+            <w:tcBorders>
+              <w:top w:val="nil"/>
+              <w:left w:val="single" w:sz="8" w:space="0" w:color="000000"/>
+              <w:bottom w:val="single" w:sz="8" w:space="0" w:color="000000"/>
+              <w:right w:val="single" w:sz="8" w:space="0" w:color="000000"/>
+            </w:tcBorders>
+            <w:tcMar>
+              <w:top w:w="0" w:type="dxa"/>
+              <w:left w:w="108" w:type="dxa"/>
+              <w:bottom w:w="0" w:type="dxa"/>
+              <w:right w:w="108" w:type="dxa"/>
+            </w:tcMar>
+            <w:hideMark/>
+          </w:tcPr>
+          <w:p>
+            <w:r>
+              <w:t>Live Tree Access </w:t>
+            </w:r>
+          </w:p>
+        </w:tc>
+        <w:tc>
+          <w:tcPr>
+            <w:tcW w:w="3001" w:type="dxa"/>
+            <w:tcBorders>
+              <w:top w:val="nil"/>
+              <w:left w:val="nil"/>
+              <w:bottom w:val="single" w:sz="8" w:space="0" w:color="000000"/>
+              <w:right w:val="single" w:sz="8" w:space="0" w:color="000000"/>
+            </w:tcBorders>
+            <w:tcMar>
+              <w:top w:w="0" w:type="dxa"/>
+              <w:left w:w="108" w:type="dxa"/>
+              <w:bottom w:w="0" w:type="dxa"/>
+              <w:right w:w="108" w:type="dxa"/>
+            </w:tcMar>
+            <w:hideMark/>
+          </w:tcPr>
+          <w:p>
+            <w:r>
+              <w:rPr>
+                <w:rFonts w:ascii="Segoe UI Symbol" w:hAnsi="Segoe UI Symbol" w:cs="Segoe UI Symbol"/>
+              </w:rPr>
+              <w:t>✗</w:t>
+            </w:r>
+          </w:p>
+        </w:tc>
+        <w:tc>
+          <w:tcPr>
+            <w:tcW w:w="2354" w:type="dxa"/>
+            <w:tcBorders>
+              <w:top w:val="nil"/>
+              <w:left w:val="nil"/>
+              <w:bottom w:val="single" w:sz="8" w:space="0" w:color="000000"/>
+              <w:right w:val="single" w:sz="8" w:space="0" w:color="000000"/>
+            </w:tcBorders>
+            <w:tcMar>
+              <w:top w:w="0" w:type="dxa"/>
+              <w:left w:w="108" w:type="dxa"/>
+              <w:bottom w:w="0" w:type="dxa"/>
+              <w:right w:w="108" w:type="dxa"/>
+            </w:tcMar>
+            <w:hideMark/>
+          </w:tcPr>
+          <w:p>
+            <w:r>
+              <w:rPr>
+                <w:rFonts w:ascii="Segoe UI Symbol" w:hAnsi="Segoe UI Symbol" w:cs="Segoe UI Symbol"/>
+              </w:rPr>
+              <w:t>✓</w:t>
+            </w:r>
+          </w:p>
+        </w:tc>
+      </w:tr>
+      <w:tr>
+        <w:tc>
+          <w:tcPr>
+            <w:tcW w:w="2545" w:type="dxa"/>
+            <w:tcBorders>
+              <w:top w:val="nil"/>
+              <w:left w:val="single" w:sz="8" w:space="0" w:color="000000"/>
+              <w:bottom w:val="single" w:sz="8" w:space="0" w:color="000000"/>
+              <w:right w:val="single" w:sz="8" w:space="0" w:color="000000"/>
+            </w:tcBorders>
+            <w:tcMar>
+              <w:top w:w="0" w:type="dxa"/>
+              <w:left w:w="108" w:type="dxa"/>
+              <w:bottom w:w="0" w:type="dxa"/>
+              <w:right w:w="108" w:type="dxa"/>
+            </w:tcMar>
+            <w:hideMark/>
+          </w:tcPr>
+          <w:p>
+            <w:r>
+              <w:t>NRE Support (Dedicated Engineering Service) </w:t>
+            </w:r>
+          </w:p>
+        </w:tc>
+        <w:tc>
+          <w:tcPr>
+            <w:tcW w:w="3001" w:type="dxa"/>
+            <w:tcBorders>
+              <w:top w:val="nil"/>
+              <w:left w:val="nil"/>
+              <w:bottom w:val="single" w:sz="8" w:space="0" w:color="000000"/>
+              <w:right w:val="single" w:sz="8" w:space="0" w:color="000000"/>
+            </w:tcBorders>
+            <w:tcMar>
+              <w:top w:w="0" w:type="dxa"/>
+              <w:left w:w="108" w:type="dxa"/>
+              <w:bottom w:w="0" w:type="dxa"/>
+              <w:right w:w="108" w:type="dxa"/>
+            </w:tcMar>
+            <w:hideMark/>
+          </w:tcPr>
+          <w:p>
+            <w:r>
+              <w:rPr>
+                <w:rFonts w:ascii="Segoe UI Symbol" w:hAnsi="Segoe UI Symbol" w:cs="Segoe UI Symbol"/>
+              </w:rPr>
+              <w:t>✗</w:t>
+            </w:r>
+          </w:p>
+        </w:tc>
+        <w:tc>
+          <w:tcPr>
+            <w:tcW w:w="2354" w:type="dxa"/>
+            <w:tcBorders>
+              <w:top w:val="nil"/>
+              <w:left w:val="nil"/>
+              <w:bottom w:val="single" w:sz="8" w:space="0" w:color="000000"/>
+              <w:right w:val="single" w:sz="8" w:space="0" w:color="000000"/>
+            </w:tcBorders>
+            <w:tcMar>
+              <w:top w:w="0" w:type="dxa"/>
+              <w:left w:w="108" w:type="dxa"/>
+              <w:bottom w:w="0" w:type="dxa"/>
+              <w:right w:w="108" w:type="dxa"/>
+            </w:tcMar>
+            <w:hideMark/>
+          </w:tcPr>
+          <w:p>
+            <w:r>
+              <w:rPr>
+                <w:rFonts w:ascii="Segoe UI Symbol" w:hAnsi="Segoe UI Symbol" w:cs="Segoe UI Symbol"/>
+              </w:rPr>
+              <w:t>✓</w:t>
+            </w:r>
+          </w:p>
+        </w:tc>
+      </w:tr>
+      <w:tr>
+        <w:tc>
+          <w:tcPr>
+            <w:tcW w:w="2545" w:type="dxa"/>
+            <w:tcBorders>
+              <w:top w:val="nil"/>
+              <w:left w:val="single" w:sz="8" w:space="0" w:color="000000"/>
+              <w:bottom w:val="single" w:sz="8" w:space="0" w:color="000000"/>
+              <w:right w:val="single" w:sz="8" w:space="0" w:color="000000"/>
+            </w:tcBorders>
+            <w:tcMar>
+              <w:top w:w="0" w:type="dxa"/>
+              <w:left w:w="108" w:type="dxa"/>
+              <w:bottom w:w="0" w:type="dxa"/>
+              <w:right w:w="108" w:type="dxa"/>
+            </w:tcMar>
+            <w:hideMark/>
+          </w:tcPr>
+          <w:p>
+            <w:r>
+              <w:t>Faster TTM </w:t>
+            </w:r>
+          </w:p>
+        </w:tc>
+        <w:tc>
+          <w:tcPr>
+            <w:tcW w:w="3001" w:type="dxa"/>
+            <w:tcBorders>
+              <w:top w:val="nil"/>
+              <w:left w:val="nil"/>
+              <w:bottom w:val="single" w:sz="8" w:space="0" w:color="000000"/>
+              <w:right w:val="single" w:sz="8" w:space="0" w:color="000000"/>
+            </w:tcBorders>
+            <w:tcMar>
+              <w:top w:w="0" w:type="dxa"/>
+              <w:left w:w="108" w:type="dxa"/>
+              <w:bottom w:w="0" w:type="dxa"/>
+              <w:right w:w="108" w:type="dxa"/>
+            </w:tcMar>
+            <w:hideMark/>
+          </w:tcPr>
+          <w:p>
+            <w:r>
+              <w:rPr>
+                <w:rFonts w:ascii="Segoe UI Symbol" w:hAnsi="Segoe UI Symbol" w:cs="Segoe UI Symbol"/>
+              </w:rPr>
+              <w:t>✗</w:t>
+            </w:r>
+          </w:p>
+        </w:tc>
+        <w:tc>
+          <w:tcPr>
+            <w:tcW w:w="2354" w:type="dxa"/>
+            <w:tcBorders>
+              <w:top w:val="nil"/>
+              <w:left w:val="nil"/>
+              <w:bottom w:val="single" w:sz="8" w:space="0" w:color="000000"/>
+              <w:right w:val="single" w:sz="8" w:space="0" w:color="000000"/>
+            </w:tcBorders>
+            <w:tcMar>
+              <w:top w:w="0" w:type="dxa"/>
+              <w:left w:w="108" w:type="dxa"/>
+              <w:bottom w:w="0" w:type="dxa"/>
+              <w:right w:w="108" w:type="dxa"/>
+            </w:tcMar>
+            <w:hideMark/>
+          </w:tcPr>
+          <w:p>
             <w:r>
               <w:rPr>
                 <w:rFonts w:ascii="Segoe UI Symbol" w:hAnsi="Segoe UI Symbol" w:cs="Segoe UI Symbol"/>
@@ -3829,6 +4146,7 @@
         </w:tc>
       </w:tr>
     </w:tbl>
+    <w:p/>
     <w:p>
       <w:pPr>
         <w:pStyle w:val="Heading1"/>
@@ -3846,6 +4164,7 @@
         </w:rPr>
       </w:pPr>
       <w:bookmarkStart w:id="7" w:name="_Toc211962929"/>
+      <w:bookmarkEnd w:id="6"/>
       <w:r>
         <w:rPr>
           <w:rFonts w:ascii="Adobe Garamond Pro" w:hAnsi="Adobe Garamond Pro"/>
@@ -3859,90 +4178,89 @@
     </w:p>
     <w:p>
       <w:pPr>
-        <w:pStyle w:val="Heading1"/>
         <w:numPr>
           <w:ilvl w:val="0"/>
-          <w:numId w:val="41"/>
+          <w:numId w:val="42"/>
         </w:numPr>
         <w:rPr>
-          <w:rFonts w:ascii="Adobe Garamond Pro" w:hAnsi="Adobe Garamond Pro"/>
-          <w:b w:val="0"/>
-          <w:bCs w:val="0"/>
-          <w:sz w:val="20"/>
-          <w:szCs w:val="20"/>
-        </w:rPr>
-      </w:pPr>
-      <w:r>
-        <w:rPr>
-          <w:rFonts w:ascii="Adobe Garamond Pro" w:hAnsi="Adobe Garamond Pro"/>
-          <w:b w:val="0"/>
-          <w:bCs w:val="0"/>
-          <w:sz w:val="20"/>
-          <w:szCs w:val="20"/>
-        </w:rPr>
-        <w:t xml:space="preserve">AMI provides Expansion Packs to manage the various controllers on the host, like RAID, NIC </w:t>
-      </w:r>
-      <w:r>
-        <w:rPr>
-          <w:rFonts w:ascii="Adobe Garamond Pro" w:hAnsi="Adobe Garamond Pro"/>
-          <w:b w:val="0"/>
-          <w:bCs w:val="0"/>
-          <w:sz w:val="20"/>
-          <w:szCs w:val="20"/>
-        </w:rPr>
-        <w:t>etc.</w:t>
-      </w:r>
-      <w:r>
-        <w:rPr>
-          <w:rFonts w:ascii="Adobe Garamond Pro" w:hAnsi="Adobe Garamond Pro"/>
-          <w:b w:val="0"/>
-          <w:bCs w:val="0"/>
-          <w:sz w:val="20"/>
-          <w:szCs w:val="20"/>
-        </w:rPr>
-        <w:t xml:space="preserve"> To get the list of available Expansion Packs on </w:t>
+          <w:rFonts w:cs="Arial"/>
+          <w:kern w:val="32"/>
+        </w:rPr>
+      </w:pPr>
+      <w:r>
+        <w:rPr>
+          <w:rFonts w:cs="Arial"/>
+          <w:kern w:val="32"/>
+        </w:rPr>
+        <w:t>Includes newer BMC SoCs like AST2700 and others.</w:t>
+      </w:r>
+    </w:p>
+    <w:p>
+      <w:pPr>
+        <w:numPr>
+          <w:ilvl w:val="0"/>
+          <w:numId w:val="42"/>
+        </w:numPr>
+        <w:rPr>
+          <w:rFonts w:cs="Arial"/>
+          <w:kern w:val="32"/>
+        </w:rPr>
+      </w:pPr>
+      <w:r>
+        <w:rPr>
+          <w:rFonts w:cs="Arial"/>
+          <w:kern w:val="32"/>
+        </w:rPr>
+        <w:t>simplifies maintenance and supports multiple SoCs/vendors from a single source tree.</w:t>
+      </w:r>
+    </w:p>
+    <w:p>
+      <w:pPr>
+        <w:numPr>
+          <w:ilvl w:val="0"/>
+          <w:numId w:val="42"/>
+        </w:numPr>
+        <w:rPr>
+          <w:rFonts w:cs="Arial"/>
+          <w:kern w:val="32"/>
+        </w:rPr>
+      </w:pPr>
+      <w:r>
+        <w:rPr>
+          <w:rFonts w:cs="Arial"/>
+          <w:kern w:val="32"/>
+        </w:rPr>
+        <w:t xml:space="preserve">AMI support CRB’s across various silicon providers, to get list of supported CRBs on </w:t>
       </w:r>
       <w:proofErr w:type="spellStart"/>
       <w:r>
         <w:rPr>
-          <w:rFonts w:ascii="Adobe Garamond Pro" w:hAnsi="Adobe Garamond Pro"/>
-          <w:b w:val="0"/>
-          <w:bCs w:val="0"/>
-          <w:sz w:val="20"/>
-          <w:szCs w:val="20"/>
+          <w:rFonts w:cs="Arial"/>
+          <w:kern w:val="32"/>
         </w:rPr>
         <w:t>MegaRAC</w:t>
       </w:r>
       <w:proofErr w:type="spellEnd"/>
       <w:r>
         <w:rPr>
-          <w:rFonts w:ascii="Adobe Garamond Pro" w:hAnsi="Adobe Garamond Pro"/>
-          <w:b w:val="0"/>
-          <w:bCs w:val="0"/>
-          <w:sz w:val="20"/>
-          <w:szCs w:val="20"/>
+          <w:rFonts w:cs="Arial"/>
+          <w:kern w:val="32"/>
         </w:rPr>
         <w:t xml:space="preserve"> </w:t>
       </w:r>
       <w:proofErr w:type="spellStart"/>
       <w:r>
         <w:rPr>
-          <w:rFonts w:ascii="Adobe Garamond Pro" w:hAnsi="Adobe Garamond Pro"/>
-          <w:b w:val="0"/>
-          <w:bCs w:val="0"/>
-          <w:sz w:val="20"/>
-          <w:szCs w:val="20"/>
+          <w:rFonts w:cs="Arial"/>
+          <w:kern w:val="32"/>
         </w:rPr>
         <w:t>OneTree</w:t>
       </w:r>
       <w:proofErr w:type="spellEnd"/>
       <w:r>
         <w:rPr>
-          <w:rFonts w:ascii="Adobe Garamond Pro" w:hAnsi="Adobe Garamond Pro"/>
-          <w:b w:val="0"/>
-          <w:bCs w:val="0"/>
-          <w:sz w:val="20"/>
-          <w:szCs w:val="20"/>
+          <w:rFonts w:cs="Arial"/>
+          <w:kern w:val="32"/>
         </w:rPr>
         <w:t xml:space="preserve">, contact </w:t>
       </w:r>
@@ -3950,9 +4268,8 @@
         <w:r>
           <w:rPr>
             <w:rStyle w:val="Hyperlink"/>
-            <w:b w:val="0"/>
-            <w:bCs w:val="0"/>
-            <w:szCs w:val="20"/>
+            <w:rFonts w:cs="Arial"/>
+            <w:kern w:val="32"/>
           </w:rPr>
           <w:t>www.ami.com</w:t>
         </w:r>
@@ -3960,80 +4277,51 @@
     </w:p>
     <w:p>
       <w:pPr>
-        <w:pStyle w:val="Heading1"/>
         <w:numPr>
           <w:ilvl w:val="0"/>
-          <w:numId w:val="41"/>
+          <w:numId w:val="42"/>
         </w:numPr>
         <w:rPr>
-          <w:rFonts w:ascii="Adobe Garamond Pro" w:hAnsi="Adobe Garamond Pro"/>
-          <w:b w:val="0"/>
-          <w:bCs w:val="0"/>
-          <w:sz w:val="20"/>
-          <w:szCs w:val="20"/>
-        </w:rPr>
-      </w:pPr>
-      <w:r>
-        <w:rPr>
-          <w:rFonts w:ascii="Adobe Garamond Pro" w:hAnsi="Adobe Garamond Pro"/>
-          <w:b w:val="0"/>
-          <w:bCs w:val="0"/>
-          <w:sz w:val="20"/>
-          <w:szCs w:val="20"/>
-        </w:rPr>
-        <w:t xml:space="preserve">AMI support CRB’s across various silicon providers, to get list of supported CRBs on </w:t>
+          <w:rFonts w:cs="Arial"/>
+          <w:kern w:val="32"/>
+        </w:rPr>
+      </w:pPr>
+      <w:r>
+        <w:rPr>
+          <w:rFonts w:cs="Arial"/>
+          <w:kern w:val="32"/>
+        </w:rPr>
+        <w:t xml:space="preserve">AMI provides Expansion Packs to manage the various controllers on the host, like RAID, NIC etc. To get the list of available Expansion Packs on </w:t>
       </w:r>
       <w:proofErr w:type="spellStart"/>
       <w:r>
         <w:rPr>
-          <w:rFonts w:ascii="Adobe Garamond Pro" w:hAnsi="Adobe Garamond Pro"/>
-          <w:b w:val="0"/>
-          <w:bCs w:val="0"/>
-          <w:sz w:val="20"/>
-          <w:szCs w:val="20"/>
-        </w:rPr>
-        <w:t>MegaRA</w:t>
-      </w:r>
-      <w:r>
-        <w:rPr>
-          <w:rFonts w:ascii="Adobe Garamond Pro" w:hAnsi="Adobe Garamond Pro"/>
-          <w:b w:val="0"/>
-          <w:bCs w:val="0"/>
-          <w:sz w:val="20"/>
-          <w:szCs w:val="20"/>
-        </w:rPr>
-        <w:t>C</w:t>
+          <w:rFonts w:cs="Arial"/>
+          <w:kern w:val="32"/>
+        </w:rPr>
+        <w:t>MegaRAC</w:t>
       </w:r>
       <w:proofErr w:type="spellEnd"/>
       <w:r>
         <w:rPr>
-          <w:rFonts w:ascii="Adobe Garamond Pro" w:hAnsi="Adobe Garamond Pro"/>
-          <w:b w:val="0"/>
-          <w:bCs w:val="0"/>
-          <w:sz w:val="20"/>
-          <w:szCs w:val="20"/>
+          <w:rFonts w:cs="Arial"/>
+          <w:kern w:val="32"/>
         </w:rPr>
         <w:t xml:space="preserve"> </w:t>
       </w:r>
       <w:proofErr w:type="spellStart"/>
       <w:r>
         <w:rPr>
-          <w:rFonts w:ascii="Adobe Garamond Pro" w:hAnsi="Adobe Garamond Pro"/>
-          <w:b w:val="0"/>
-          <w:bCs w:val="0"/>
-          <w:sz w:val="20"/>
-          <w:szCs w:val="20"/>
+          <w:rFonts w:cs="Arial"/>
+          <w:kern w:val="32"/>
         </w:rPr>
         <w:t>OneTree</w:t>
       </w:r>
       <w:proofErr w:type="spellEnd"/>
       <w:r>
         <w:rPr>
-          <w:rFonts w:ascii="Adobe Garamond Pro" w:hAnsi="Adobe Garamond Pro"/>
-          <w:b w:val="0"/>
-          <w:bCs w:val="0"/>
-          <w:sz w:val="20"/>
-          <w:szCs w:val="20"/>
+          <w:rFonts w:cs="Arial"/>
+          <w:kern w:val="32"/>
         </w:rPr>
         <w:t xml:space="preserve">, contact </w:t>
       </w:r>
@@ -4041,9 +4329,8 @@
         <w:r>
           <w:rPr>
             <w:rStyle w:val="Hyperlink"/>
-            <w:b w:val="0"/>
-            <w:bCs w:val="0"/>
-            <w:szCs w:val="20"/>
+            <w:rFonts w:cs="Arial"/>
+            <w:kern w:val="32"/>
           </w:rPr>
           <w:t>www.ami.com</w:t>
         </w:r>
@@ -4284,6 +4571,7 @@
           <w:color w:val="000000" w:themeColor="text1"/>
           <w:lang w:eastAsia="zh-TW"/>
         </w:rPr>
+        <w:lastRenderedPageBreak/>
         <w:t xml:space="preserve">Install python and </w:t>
       </w:r>
       <w:r>
@@ -4480,7 +4768,6 @@
       </w:pPr>
       <w:bookmarkStart w:id="9" w:name="_Toc211962930"/>
       <w:r>
-        <w:lastRenderedPageBreak/>
         <w:t>Download and Build</w:t>
       </w:r>
       <w:bookmarkEnd w:id="9"/>
@@ -5406,6 +5693,7 @@
       <w:bookmarkStart w:id="15" w:name="_Toc211962934"/>
       <w:bookmarkStart w:id="16" w:name="_Toc514953655"/>
       <w:r>
+        <w:lastRenderedPageBreak/>
         <w:t>Firmware Flashing Method</w:t>
       </w:r>
       <w:bookmarkEnd w:id="15"/>
@@ -5575,7 +5863,6 @@
       <w:bookmarkEnd w:id="16"/>
       <w:proofErr w:type="spellStart"/>
       <w:r>
-        <w:lastRenderedPageBreak/>
         <w:t>Dediprog</w:t>
       </w:r>
       <w:bookmarkEnd w:id="17"/>
@@ -6387,6 +6674,7 @@
           <w:color w:val="000000" w:themeColor="text1"/>
           <w:lang w:eastAsia="zh-TW"/>
         </w:rPr>
+        <w:lastRenderedPageBreak/>
         <w:t>reset</w:t>
       </w:r>
     </w:p>
@@ -6454,7 +6742,6 @@
         <w:pStyle w:val="Figure"/>
       </w:pPr>
       <w:r>
-        <w:lastRenderedPageBreak/>
         <w:drawing>
           <wp:inline distT="0" distB="0" distL="0" distR="0" wp14:anchorId="75E11CBD" wp14:editId="43B243B4">
             <wp:extent cx="5943600" cy="2916555"/>
@@ -6746,6 +7033,7 @@
       </w:pPr>
       <w:bookmarkStart w:id="22" w:name="_Toc211962939"/>
       <w:r>
+        <w:lastRenderedPageBreak/>
         <w:t>Network Configurations</w:t>
       </w:r>
       <w:bookmarkEnd w:id="22"/>
@@ -6906,7 +7194,6 @@
     </w:p>
     <w:p>
       <w:r>
-        <w:lastRenderedPageBreak/>
         <w:t xml:space="preserve">To know more information about booting </w:t>
       </w:r>
       <w:r>
@@ -14799,6 +15086,36 @@
   </w:num>
   <w:num w:numId="41" w16cid:durableId="89358159">
     <w:abstractNumId w:val="16"/>
+  </w:num>
+  <w:num w:numId="42" w16cid:durableId="499853746">
+    <w:abstractNumId w:val="16"/>
+    <w:lvlOverride w:ilvl="0">
+      <w:startOverride w:val="1"/>
+    </w:lvlOverride>
+    <w:lvlOverride w:ilvl="1">
+      <w:startOverride w:val="1"/>
+    </w:lvlOverride>
+    <w:lvlOverride w:ilvl="2">
+      <w:startOverride w:val="1"/>
+    </w:lvlOverride>
+    <w:lvlOverride w:ilvl="3">
+      <w:startOverride w:val="1"/>
+    </w:lvlOverride>
+    <w:lvlOverride w:ilvl="4">
+      <w:startOverride w:val="1"/>
+    </w:lvlOverride>
+    <w:lvlOverride w:ilvl="5">
+      <w:startOverride w:val="1"/>
+    </w:lvlOverride>
+    <w:lvlOverride w:ilvl="6">
+      <w:startOverride w:val="1"/>
+    </w:lvlOverride>
+    <w:lvlOverride w:ilvl="7">
+      <w:startOverride w:val="1"/>
+    </w:lvlOverride>
+    <w:lvlOverride w:ilvl="8">
+      <w:startOverride w:val="1"/>
+    </w:lvlOverride>
   </w:num>
   <w:numIdMacAtCleanup w:val="36"/>
 </w:numbering>
@@ -15413,7 +15730,6 @@
   <w:style w:type="character" w:default="1" w:styleId="DefaultParagraphFont">
     <w:name w:val="Default Paragraph Font"/>
     <w:uiPriority w:val="1"/>
-    <w:semiHidden/>
     <w:unhideWhenUsed/>
   </w:style>
   <w:style w:type="table" w:default="1" w:styleId="TableNormal">
@@ -19757,19 +20073,6 @@
 </file>
 
 <file path=customXml/item1.xml><?xml version="1.0" encoding="utf-8"?>
-<b:Sources xmlns:b="http://schemas.openxmlformats.org/officeDocument/2006/bibliography" xmlns="http://schemas.openxmlformats.org/officeDocument/2006/bibliography" SelectedStyle="\APA.XSL" StyleName="APA"/>
-</file>
-
-<file path=customXml/item2.xml><?xml version="1.0" encoding="utf-8"?>
-<?mso-contentType ?>
-<FormTemplates xmlns="http://schemas.microsoft.com/sharepoint/v3/contenttype/forms">
-  <Display>DocumentLibraryForm</Display>
-  <Edit>DocumentLibraryForm</Edit>
-  <New>DocumentLibraryForm</New>
-</FormTemplates>
-</file>
-
-<file path=customXml/item3.xml><?xml version="1.0" encoding="utf-8"?>
 <ct:contentTypeSchema xmlns:ct="http://schemas.microsoft.com/office/2006/metadata/contentType" xmlns:ma="http://schemas.microsoft.com/office/2006/metadata/properties/metaAttributes" ct:_="" ma:_="" ma:contentTypeName="Document" ma:contentTypeID="0x010100507CB5B240DBFD4AB845493772781E5D" ma:contentTypeVersion="19" ma:contentTypeDescription="Create a new document." ma:contentTypeScope="" ma:versionID="260c20fa2af0753a6d2c2ce5b00c2793">
   <xsd:schema xmlns:xsd="http://www.w3.org/2001/XMLSchema" xmlns:xs="http://www.w3.org/2001/XMLSchema" xmlns:p="http://schemas.microsoft.com/office/2006/metadata/properties" xmlns:ns2="e7cd08d7-2168-4d9e-8161-de142c4934c2" xmlns:ns3="6b63e2c7-ed83-4490-8c3a-e537c4ff4f9b" targetNamespace="http://schemas.microsoft.com/office/2006/metadata/properties" ma:root="true" ma:fieldsID="32aad7f44a4517ab3edd2dbd7f5e8af3" ns2:_="" ns3:_="">
     <xsd:import namespace="e7cd08d7-2168-4d9e-8161-de142c4934c2"/>
@@ -20022,6 +20325,19 @@
 </ct:contentTypeSchema>
 </file>
 
+<file path=customXml/item2.xml><?xml version="1.0" encoding="utf-8"?>
+<?mso-contentType ?>
+<FormTemplates xmlns="http://schemas.microsoft.com/sharepoint/v3/contenttype/forms">
+  <Display>DocumentLibraryForm</Display>
+  <Edit>DocumentLibraryForm</Edit>
+  <New>DocumentLibraryForm</New>
+</FormTemplates>
+</file>
+
+<file path=customXml/item3.xml><?xml version="1.0" encoding="utf-8"?>
+<b:Sources xmlns:b="http://schemas.openxmlformats.org/officeDocument/2006/bibliography" xmlns="http://schemas.openxmlformats.org/officeDocument/2006/bibliography" SelectedStyle="\APA.XSL" StyleName="APA"/>
+</file>
+
 <file path=customXml/item4.xml><?xml version="1.0" encoding="utf-8"?>
 <p:properties xmlns:p="http://schemas.microsoft.com/office/2006/metadata/properties" xmlns:xsi="http://www.w3.org/2001/XMLSchema-instance">
   <documentManagement>
@@ -20049,22 +20365,6 @@
 </file>
 
 <file path=customXml/itemProps1.xml><?xml version="1.0" encoding="utf-8"?>
-<ds:datastoreItem xmlns:ds="http://schemas.openxmlformats.org/officeDocument/2006/customXml" ds:itemID="{0D3736F7-24B4-42B1-8E02-2C915E119745}">
-  <ds:schemaRefs>
-    <ds:schemaRef ds:uri="http://schemas.openxmlformats.org/officeDocument/2006/bibliography"/>
-  </ds:schemaRefs>
-</ds:datastoreItem>
-</file>
-
-<file path=customXml/itemProps2.xml><?xml version="1.0" encoding="utf-8"?>
-<ds:datastoreItem xmlns:ds="http://schemas.openxmlformats.org/officeDocument/2006/customXml" ds:itemID="{0F5930AB-DAC1-48F5-AAD1-B21EA9A04AE4}">
-  <ds:schemaRefs>
-    <ds:schemaRef ds:uri="http://schemas.microsoft.com/sharepoint/v3/contenttype/forms"/>
-  </ds:schemaRefs>
-</ds:datastoreItem>
-</file>
-
-<file path=customXml/itemProps3.xml><?xml version="1.0" encoding="utf-8"?>
 <ds:datastoreItem xmlns:ds="http://schemas.openxmlformats.org/officeDocument/2006/customXml" ds:itemID="{51D0E6B3-1FB1-4878-BC12-DF82E20085B8}">
   <ds:schemaRefs>
     <ds:schemaRef ds:uri="http://schemas.microsoft.com/office/2006/metadata/contentType"/>
@@ -20083,6 +20383,22 @@
 </ds:datastoreItem>
 </file>
 
+<file path=customXml/itemProps2.xml><?xml version="1.0" encoding="utf-8"?>
+<ds:datastoreItem xmlns:ds="http://schemas.openxmlformats.org/officeDocument/2006/customXml" ds:itemID="{0F5930AB-DAC1-48F5-AAD1-B21EA9A04AE4}">
+  <ds:schemaRefs>
+    <ds:schemaRef ds:uri="http://schemas.microsoft.com/sharepoint/v3/contenttype/forms"/>
+  </ds:schemaRefs>
+</ds:datastoreItem>
+</file>
+
+<file path=customXml/itemProps3.xml><?xml version="1.0" encoding="utf-8"?>
+<ds:datastoreItem xmlns:ds="http://schemas.openxmlformats.org/officeDocument/2006/customXml" ds:itemID="{0D3736F7-24B4-42B1-8E02-2C915E119745}">
+  <ds:schemaRefs>
+    <ds:schemaRef ds:uri="http://schemas.openxmlformats.org/officeDocument/2006/bibliography"/>
+  </ds:schemaRefs>
+</ds:datastoreItem>
+</file>
+
 <file path=customXml/itemProps4.xml><?xml version="1.0" encoding="utf-8"?>
 <ds:datastoreItem xmlns:ds="http://schemas.openxmlformats.org/officeDocument/2006/customXml" ds:itemID="{6D3C1E79-6480-4FD6-B723-FBA8F7FB3479}">
   <ds:schemaRefs>

</xml_diff>